<commit_message>
running tests for report
</commit_message>
<xml_diff>
--- a/Q3.docx
+++ b/Q3.docx
@@ -1,6 +1,6 @@
 
 <file path=word/document.xml><?xml version="1.0" encoding="utf-8"?>
-<w:document xmlns:wpc="http://schemas.microsoft.com/office/word/2010/wordprocessingCanvas" xmlns:mc="http://schemas.openxmlformats.org/markup-compatibility/2006" xmlns:o="urn:schemas-microsoft-com:office:office" xmlns:r="http://schemas.openxmlformats.org/officeDocument/2006/relationships" xmlns:m="http://schemas.openxmlformats.org/officeDocument/2006/math" xmlns:v="urn:schemas-microsoft-com:vml" xmlns:wp14="http://schemas.microsoft.com/office/word/2010/wordprocessingDrawing" xmlns:wp="http://schemas.openxmlformats.org/drawingml/2006/wordprocessingDrawing" xmlns:w10="urn:schemas-microsoft-com:office:word" xmlns:w="http://schemas.openxmlformats.org/wordprocessingml/2006/main" xmlns:w14="http://schemas.microsoft.com/office/word/2010/wordml" xmlns:w15="http://schemas.microsoft.com/office/word/2012/wordml" xmlns:wpg="http://schemas.microsoft.com/office/word/2010/wordprocessingGroup" xmlns:wpi="http://schemas.microsoft.com/office/word/2010/wordprocessingInk" xmlns:wne="http://schemas.microsoft.com/office/word/2006/wordml" xmlns:wps="http://schemas.microsoft.com/office/word/2010/wordprocessingShape" mc:Ignorable="w14 w15 wp14">
+<w:document xmlns:wpc="http://schemas.microsoft.com/office/word/2010/wordprocessingCanvas" xmlns:cx="http://schemas.microsoft.com/office/drawing/2014/chartex" xmlns:cx1="http://schemas.microsoft.com/office/drawing/2015/9/8/chartex" xmlns:cx2="http://schemas.microsoft.com/office/drawing/2015/10/21/chartex" xmlns:cx3="http://schemas.microsoft.com/office/drawing/2016/5/9/chartex" xmlns:cx4="http://schemas.microsoft.com/office/drawing/2016/5/10/chartex" xmlns:cx5="http://schemas.microsoft.com/office/drawing/2016/5/11/chartex" xmlns:mc="http://schemas.openxmlformats.org/markup-compatibility/2006" xmlns:o="urn:schemas-microsoft-com:office:office" xmlns:r="http://schemas.openxmlformats.org/officeDocument/2006/relationships" xmlns:m="http://schemas.openxmlformats.org/officeDocument/2006/math" xmlns:v="urn:schemas-microsoft-com:vml" xmlns:wp14="http://schemas.microsoft.com/office/word/2010/wordprocessingDrawing" xmlns:wp="http://schemas.openxmlformats.org/drawingml/2006/wordprocessingDrawing" xmlns:w10="urn:schemas-microsoft-com:office:word" xmlns:w="http://schemas.openxmlformats.org/wordprocessingml/2006/main" xmlns:w14="http://schemas.microsoft.com/office/word/2010/wordml" xmlns:w15="http://schemas.microsoft.com/office/word/2012/wordml" xmlns:w16se="http://schemas.microsoft.com/office/word/2015/wordml/symex" xmlns:wpg="http://schemas.microsoft.com/office/word/2010/wordprocessingGroup" xmlns:wpi="http://schemas.microsoft.com/office/word/2010/wordprocessingInk" xmlns:wne="http://schemas.microsoft.com/office/word/2006/wordml" xmlns:wps="http://schemas.microsoft.com/office/word/2010/wordprocessingShape" mc:Ignorable="w14 w15 w16se wp14">
   <w:body>
     <w:p>
       <w:pPr>
@@ -15,7 +15,6 @@
           <w:szCs w:val="20"/>
         </w:rPr>
       </w:pPr>
-      <w:proofErr w:type="spellStart"/>
       <w:r>
         <w:rPr>
           <w:rFonts w:ascii="Courier New" w:hAnsi="Courier New" w:cs="Courier New"/>
@@ -25,7 +24,6 @@
         </w:rPr>
         <w:t>Q3.2</w:t>
       </w:r>
-      <w:proofErr w:type="spellEnd"/>
     </w:p>
     <w:p>
       <w:pPr>
@@ -60,7 +58,7 @@
           <w:sz w:val="20"/>
           <w:szCs w:val="20"/>
         </w:rPr>
-        <w:t>= 1</w:t>
+        <w:t xml:space="preserve">= </w:t>
       </w:r>
       <w:proofErr w:type="gramStart"/>
       <w:r>
@@ -70,7 +68,7 @@
           <w:sz w:val="20"/>
           <w:szCs w:val="20"/>
         </w:rPr>
-        <w:t>;</w:t>
+        <w:t>1;</w:t>
       </w:r>
       <w:r>
         <w:rPr>
@@ -142,7 +140,7 @@
           <w:sz w:val="20"/>
           <w:szCs w:val="20"/>
         </w:rPr>
-        <w:t>= 5</w:t>
+        <w:t xml:space="preserve">= </w:t>
       </w:r>
       <w:proofErr w:type="gramStart"/>
       <w:r>
@@ -152,7 +150,7 @@
           <w:sz w:val="20"/>
           <w:szCs w:val="20"/>
         </w:rPr>
-        <w:t>;</w:t>
+        <w:t>5;</w:t>
       </w:r>
       <w:r>
         <w:rPr>
@@ -220,27 +218,7 @@
           <w:sz w:val="20"/>
           <w:szCs w:val="20"/>
         </w:rPr>
-        <w:t xml:space="preserve">% </w:t>
-      </w:r>
-      <w:proofErr w:type="gramStart"/>
-      <w:r>
-        <w:rPr>
-          <w:rFonts w:ascii="Courier New" w:hAnsi="Courier New" w:cs="Courier New"/>
-          <w:color w:val="228B22"/>
-          <w:sz w:val="20"/>
-          <w:szCs w:val="20"/>
-        </w:rPr>
-        <w:t>Currently</w:t>
-      </w:r>
-      <w:proofErr w:type="gramEnd"/>
-      <w:r>
-        <w:rPr>
-          <w:rFonts w:ascii="Courier New" w:hAnsi="Courier New" w:cs="Courier New"/>
-          <w:color w:val="228B22"/>
-          <w:sz w:val="20"/>
-          <w:szCs w:val="20"/>
-        </w:rPr>
-        <w:t xml:space="preserve"> support 'information gain' only</w:t>
+        <w:t>% Currently support 'information gain' only</w:t>
       </w:r>
     </w:p>
     <w:p>
@@ -279,7 +257,6 @@
           <w:szCs w:val="20"/>
         </w:rPr>
       </w:pPr>
-      <w:proofErr w:type="gramStart"/>
       <w:r>
         <w:rPr>
           <w:rFonts w:ascii="Courier New" w:hAnsi="Courier New" w:cs="Courier New"/>
@@ -287,23 +264,13 @@
           <w:sz w:val="20"/>
           <w:szCs w:val="20"/>
         </w:rPr>
-        <w:t>find</w:t>
-      </w:r>
-      <w:proofErr w:type="gramEnd"/>
-      <w:r>
-        <w:rPr>
-          <w:rFonts w:ascii="Courier New" w:hAnsi="Courier New" w:cs="Courier New"/>
-          <w:color w:val="000000"/>
-          <w:sz w:val="20"/>
-          <w:szCs w:val="20"/>
-        </w:rPr>
-        <w:t xml:space="preserve"> k-means optimal parameters</w:t>
+        <w:t>find k-means optimal parameters</w:t>
       </w:r>
     </w:p>
     <w:tbl>
       <w:tblPr>
         <w:tblStyle w:val="TableGrid"/>
-        <w:tblW w:w="11141" w:type="dxa"/>
+        <w:tblW w:w="12079" w:type="dxa"/>
         <w:tblLayout w:type="fixed"/>
         <w:tblLook w:val="04A0" w:firstRow="1" w:lastRow="0" w:firstColumn="1" w:lastColumn="0" w:noHBand="0" w:noVBand="1"/>
       </w:tblPr>
@@ -313,6 +280,7 @@
         <w:gridCol w:w="941"/>
         <w:gridCol w:w="941"/>
         <w:gridCol w:w="938"/>
+        <w:gridCol w:w="938"/>
         <w:gridCol w:w="850"/>
         <w:gridCol w:w="850"/>
         <w:gridCol w:w="850"/>
@@ -371,25 +339,38 @@
             <w:shd w:val="clear" w:color="auto" w:fill="D9D9D9" w:themeFill="background1" w:themeFillShade="D9"/>
           </w:tcPr>
           <w:p>
+            <w:r>
+              <w:t>300</w:t>
+            </w:r>
+          </w:p>
+        </w:tc>
+        <w:tc>
+          <w:tcPr>
+            <w:tcW w:w="938" w:type="dxa"/>
+          </w:tcPr>
+          <w:p>
+            <w:r>
+              <w:t>350</w:t>
+            </w:r>
+          </w:p>
+        </w:tc>
+        <w:tc>
+          <w:tcPr>
+            <w:tcW w:w="938" w:type="dxa"/>
+          </w:tcPr>
+          <w:p>
             <w:pPr>
               <w:rPr>
                 <w:b/>
+                <w:highlight w:val="yellow"/>
               </w:rPr>
             </w:pPr>
             <w:r>
               <w:rPr>
                 <w:b/>
-              </w:rPr>
-              <w:t>300</w:t>
-            </w:r>
-          </w:p>
-        </w:tc>
-        <w:tc>
-          <w:tcPr>
-            <w:tcW w:w="938" w:type="dxa"/>
-          </w:tcPr>
-          <w:p>
-            <w:r>
+                <w:color w:val="FF0000"/>
+                <w:highlight w:val="yellow"/>
+              </w:rPr>
               <w:t>400</w:t>
             </w:r>
           </w:p>
@@ -432,7 +413,15 @@
             <w:shd w:val="clear" w:color="auto" w:fill="D9D9D9" w:themeFill="background1" w:themeFillShade="D9"/>
           </w:tcPr>
           <w:p>
-            <w:r>
+            <w:pPr>
+              <w:rPr>
+                <w:shd w:val="pct15" w:color="auto" w:fill="FFFFFF"/>
+              </w:rPr>
+            </w:pPr>
+            <w:r>
+              <w:rPr>
+                <w:shd w:val="pct15" w:color="auto" w:fill="FFFFFF"/>
+              </w:rPr>
               <w:t>200</w:t>
             </w:r>
           </w:p>
@@ -476,6 +465,7 @@
           </w:tcPr>
           <w:p>
             <w:proofErr w:type="spellStart"/>
+            <w:proofErr w:type="gramStart"/>
             <w:r>
               <w:rPr>
                 <w:rFonts w:ascii="Courier New" w:hAnsi="Courier New" w:cs="Courier New"/>
@@ -486,6 +476,7 @@
               <w:t>param.depth</w:t>
             </w:r>
             <w:proofErr w:type="spellEnd"/>
+            <w:proofErr w:type="gramEnd"/>
           </w:p>
         </w:tc>
         <w:tc>
@@ -525,6 +516,24 @@
           </w:tcPr>
           <w:p>
             <w:r>
+              <w:t>4</w:t>
+            </w:r>
+          </w:p>
+        </w:tc>
+        <w:tc>
+          <w:tcPr>
+            <w:tcW w:w="938" w:type="dxa"/>
+          </w:tcPr>
+          <w:p>
+            <w:pPr>
+              <w:rPr>
+                <w:highlight w:val="yellow"/>
+              </w:rPr>
+            </w:pPr>
+            <w:r>
+              <w:rPr>
+                <w:highlight w:val="yellow"/>
+              </w:rPr>
               <w:t>4</w:t>
             </w:r>
           </w:p>
@@ -567,7 +576,15 @@
             <w:shd w:val="clear" w:color="auto" w:fill="D9D9D9" w:themeFill="background1" w:themeFillShade="D9"/>
           </w:tcPr>
           <w:p>
-            <w:r>
+            <w:pPr>
+              <w:rPr>
+                <w:shd w:val="pct15" w:color="auto" w:fill="FFFFFF"/>
+              </w:rPr>
+            </w:pPr>
+            <w:r>
+              <w:rPr>
+                <w:shd w:val="pct15" w:color="auto" w:fill="FFFFFF"/>
+              </w:rPr>
               <w:t>4</w:t>
             </w:r>
           </w:p>
@@ -611,6 +628,7 @@
           </w:tcPr>
           <w:p>
             <w:proofErr w:type="spellStart"/>
+            <w:proofErr w:type="gramStart"/>
             <w:r>
               <w:rPr>
                 <w:rFonts w:ascii="Courier New" w:hAnsi="Courier New" w:cs="Courier New"/>
@@ -621,6 +639,7 @@
               <w:t>param.splitNum</w:t>
             </w:r>
             <w:proofErr w:type="spellEnd"/>
+            <w:proofErr w:type="gramEnd"/>
           </w:p>
         </w:tc>
         <w:tc>
@@ -660,6 +679,24 @@
           </w:tcPr>
           <w:p>
             <w:r>
+              <w:t>5</w:t>
+            </w:r>
+          </w:p>
+        </w:tc>
+        <w:tc>
+          <w:tcPr>
+            <w:tcW w:w="938" w:type="dxa"/>
+          </w:tcPr>
+          <w:p>
+            <w:pPr>
+              <w:rPr>
+                <w:highlight w:val="yellow"/>
+              </w:rPr>
+            </w:pPr>
+            <w:r>
+              <w:rPr>
+                <w:highlight w:val="yellow"/>
+              </w:rPr>
               <w:t>5</w:t>
             </w:r>
           </w:p>
@@ -702,7 +739,15 @@
             <w:shd w:val="clear" w:color="auto" w:fill="D9D9D9" w:themeFill="background1" w:themeFillShade="D9"/>
           </w:tcPr>
           <w:p>
-            <w:r>
+            <w:pPr>
+              <w:rPr>
+                <w:shd w:val="pct15" w:color="auto" w:fill="FFFFFF"/>
+              </w:rPr>
+            </w:pPr>
+            <w:r>
+              <w:rPr>
+                <w:shd w:val="pct15" w:color="auto" w:fill="FFFFFF"/>
+              </w:rPr>
               <w:t>5</w:t>
             </w:r>
           </w:p>
@@ -746,6 +791,7 @@
           </w:tcPr>
           <w:p>
             <w:proofErr w:type="spellStart"/>
+            <w:proofErr w:type="gramStart"/>
             <w:r>
               <w:rPr>
                 <w:rFonts w:ascii="Courier New" w:hAnsi="Courier New" w:cs="Courier New"/>
@@ -756,6 +802,7 @@
               <w:t>param.split</w:t>
             </w:r>
             <w:proofErr w:type="spellEnd"/>
+            <w:proofErr w:type="gramEnd"/>
           </w:p>
         </w:tc>
         <w:tc>
@@ -795,6 +842,24 @@
           </w:tcPr>
           <w:p>
             <w:r>
+              <w:t>IG</w:t>
+            </w:r>
+          </w:p>
+        </w:tc>
+        <w:tc>
+          <w:tcPr>
+            <w:tcW w:w="938" w:type="dxa"/>
+          </w:tcPr>
+          <w:p>
+            <w:pPr>
+              <w:rPr>
+                <w:highlight w:val="yellow"/>
+              </w:rPr>
+            </w:pPr>
+            <w:r>
+              <w:rPr>
+                <w:highlight w:val="yellow"/>
+              </w:rPr>
               <w:t>IG</w:t>
             </w:r>
           </w:p>
@@ -837,7 +902,15 @@
             <w:shd w:val="clear" w:color="auto" w:fill="D9D9D9" w:themeFill="background1" w:themeFillShade="D9"/>
           </w:tcPr>
           <w:p>
-            <w:r>
+            <w:pPr>
+              <w:rPr>
+                <w:shd w:val="pct15" w:color="auto" w:fill="FFFFFF"/>
+              </w:rPr>
+            </w:pPr>
+            <w:r>
+              <w:rPr>
+                <w:shd w:val="pct15" w:color="auto" w:fill="FFFFFF"/>
+              </w:rPr>
               <w:t>IG</w:t>
             </w:r>
           </w:p>
@@ -886,6 +959,7 @@
               </w:rPr>
             </w:pPr>
             <w:proofErr w:type="spellStart"/>
+            <w:proofErr w:type="gramStart"/>
             <w:r>
               <w:rPr>
                 <w:rFonts w:ascii="Courier New" w:hAnsi="Courier New" w:cs="Courier New"/>
@@ -894,7 +968,18 @@
                 <w:sz w:val="20"/>
                 <w:szCs w:val="20"/>
               </w:rPr>
-              <w:t>param.split_func</w:t>
+              <w:t>param.split</w:t>
+            </w:r>
+            <w:proofErr w:type="gramEnd"/>
+            <w:r>
+              <w:rPr>
+                <w:rFonts w:ascii="Courier New" w:hAnsi="Courier New" w:cs="Courier New"/>
+                <w:b/>
+                <w:color w:val="000000"/>
+                <w:sz w:val="20"/>
+                <w:szCs w:val="20"/>
+              </w:rPr>
+              <w:t>_func</w:t>
             </w:r>
             <w:proofErr w:type="spellEnd"/>
           </w:p>
@@ -925,25 +1010,38 @@
             <w:shd w:val="clear" w:color="auto" w:fill="D9D9D9" w:themeFill="background1" w:themeFillShade="D9"/>
           </w:tcPr>
           <w:p>
+            <w:r>
+              <w:t>1</w:t>
+            </w:r>
+          </w:p>
+        </w:tc>
+        <w:tc>
+          <w:tcPr>
+            <w:tcW w:w="938" w:type="dxa"/>
+          </w:tcPr>
+          <w:p>
+            <w:r>
+              <w:t>1</w:t>
+            </w:r>
+          </w:p>
+        </w:tc>
+        <w:tc>
+          <w:tcPr>
+            <w:tcW w:w="938" w:type="dxa"/>
+          </w:tcPr>
+          <w:p>
             <w:pPr>
               <w:rPr>
                 <w:b/>
+                <w:highlight w:val="yellow"/>
               </w:rPr>
             </w:pPr>
             <w:r>
               <w:rPr>
                 <w:b/>
-              </w:rPr>
-              <w:t>1</w:t>
-            </w:r>
-          </w:p>
-        </w:tc>
-        <w:tc>
-          <w:tcPr>
-            <w:tcW w:w="938" w:type="dxa"/>
-          </w:tcPr>
-          <w:p>
-            <w:r>
+                <w:color w:val="FF0000"/>
+                <w:highlight w:val="yellow"/>
+              </w:rPr>
               <w:t>1</w:t>
             </w:r>
           </w:p>
@@ -986,7 +1084,15 @@
             <w:shd w:val="clear" w:color="auto" w:fill="D9D9D9" w:themeFill="background1" w:themeFillShade="D9"/>
           </w:tcPr>
           <w:p>
-            <w:r>
+            <w:pPr>
+              <w:rPr>
+                <w:shd w:val="pct15" w:color="auto" w:fill="FFFFFF"/>
+              </w:rPr>
+            </w:pPr>
+            <w:r>
+              <w:rPr>
+                <w:shd w:val="pct15" w:color="auto" w:fill="FFFFFF"/>
+              </w:rPr>
               <w:t>4</w:t>
             </w:r>
           </w:p>
@@ -1030,7 +1136,7 @@
           </w:tcPr>
           <w:p>
             <w:r>
-              <w:t>Accuracy(10 average)</w:t>
+              <w:t>Accuracy</w:t>
             </w:r>
           </w:p>
         </w:tc>
@@ -1050,17 +1156,17 @@
           </w:tcPr>
           <w:p>
             <w:r>
-              <w:t>0.6167</w:t>
-            </w:r>
-          </w:p>
-        </w:tc>
-        <w:tc>
-          <w:tcPr>
-            <w:tcW w:w="941" w:type="dxa"/>
-          </w:tcPr>
-          <w:p>
-            <w:r>
-              <w:t>0.6327</w:t>
+              <w:t>0.6503</w:t>
+            </w:r>
+          </w:p>
+        </w:tc>
+        <w:tc>
+          <w:tcPr>
+            <w:tcW w:w="941" w:type="dxa"/>
+          </w:tcPr>
+          <w:p>
+            <w:r>
+              <w:t xml:space="preserve">  0.6107</w:t>
             </w:r>
           </w:p>
         </w:tc>
@@ -1070,7 +1176,25 @@
           </w:tcPr>
           <w:p>
             <w:r>
-              <w:t>0.580</w:t>
+              <w:t xml:space="preserve">  0.6263</w:t>
+            </w:r>
+          </w:p>
+        </w:tc>
+        <w:tc>
+          <w:tcPr>
+            <w:tcW w:w="938" w:type="dxa"/>
+          </w:tcPr>
+          <w:p>
+            <w:pPr>
+              <w:rPr>
+                <w:highlight w:val="yellow"/>
+              </w:rPr>
+            </w:pPr>
+            <w:r>
+              <w:rPr>
+                <w:highlight w:val="yellow"/>
+              </w:rPr>
+              <w:t xml:space="preserve">  0.6797</w:t>
             </w:r>
           </w:p>
         </w:tc>
@@ -1083,7 +1207,7 @@
           </w:tcPr>
           <w:p>
             <w:r>
-              <w:t>0.650</w:t>
+              <w:t>0.6503</w:t>
             </w:r>
           </w:p>
         </w:tc>
@@ -1097,7 +1221,7 @@
           </w:tcPr>
           <w:p>
             <w:r>
-              <w:t>0.5840</w:t>
+              <w:t xml:space="preserve"> 0.5570</w:t>
             </w:r>
           </w:p>
         </w:tc>
@@ -1109,8 +1233,16 @@
             </w:tcBorders>
           </w:tcPr>
           <w:p>
-            <w:r>
-              <w:t>0.6380</w:t>
+            <w:pPr>
+              <w:rPr>
+                <w:shd w:val="pct15" w:color="auto" w:fill="FFFFFF"/>
+              </w:rPr>
+            </w:pPr>
+            <w:r>
+              <w:rPr>
+                <w:shd w:val="pct15" w:color="auto" w:fill="FFFFFF"/>
+              </w:rPr>
+              <w:t>0.6647</w:t>
             </w:r>
           </w:p>
         </w:tc>
@@ -1120,7 +1252,7 @@
           </w:tcPr>
           <w:p>
             <w:r>
-              <w:t>0.6220</w:t>
+              <w:t xml:space="preserve">    0.6020</w:t>
             </w:r>
           </w:p>
         </w:tc>
@@ -1130,7 +1262,7 @@
           </w:tcPr>
           <w:p>
             <w:r>
-              <w:t>0.6507</w:t>
+              <w:t xml:space="preserve">   0.6937</w:t>
             </w:r>
           </w:p>
         </w:tc>
@@ -1140,7 +1272,7 @@
           </w:tcPr>
           <w:p>
             <w:r>
-              <w:t>0.6047</w:t>
+              <w:t xml:space="preserve">  0.6233</w:t>
             </w:r>
           </w:p>
         </w:tc>
@@ -1151,40 +1283,82 @@
             <w:tcW w:w="2137" w:type="dxa"/>
           </w:tcPr>
           <w:p>
-            <w:proofErr w:type="spellStart"/>
-            <w:r>
-              <w:t>ticktok</w:t>
-            </w:r>
-            <w:proofErr w:type="spellEnd"/>
-          </w:p>
-        </w:tc>
-        <w:tc>
-          <w:tcPr>
-            <w:tcW w:w="941" w:type="dxa"/>
-          </w:tcPr>
-          <w:p>
-            <w:r>
-              <w:t>1.3722</w:t>
-            </w:r>
-          </w:p>
-        </w:tc>
-        <w:tc>
-          <w:tcPr>
-            <w:tcW w:w="941" w:type="dxa"/>
-          </w:tcPr>
-          <w:p>
-            <w:r>
-              <w:t>2.7417</w:t>
-            </w:r>
-          </w:p>
-        </w:tc>
-        <w:tc>
-          <w:tcPr>
-            <w:tcW w:w="941" w:type="dxa"/>
-          </w:tcPr>
-          <w:p>
-            <w:r>
-              <w:t>4.1335</w:t>
+            <w:pPr>
+              <w:rPr>
+                <w:bdr w:val="single" w:sz="4" w:space="0" w:color="auto"/>
+              </w:rPr>
+            </w:pPr>
+            <w:r>
+              <w:rPr>
+                <w:bdr w:val="single" w:sz="4" w:space="0" w:color="auto"/>
+              </w:rPr>
+              <w:t>(best in</w:t>
+            </w:r>
+            <w:r>
+              <w:rPr>
+                <w:bdr w:val="single" w:sz="4" w:space="0" w:color="auto"/>
+              </w:rPr>
+              <w:t xml:space="preserve"> 2</w:t>
+            </w:r>
+            <w:r>
+              <w:rPr>
+                <w:bdr w:val="single" w:sz="4" w:space="0" w:color="auto"/>
+              </w:rPr>
+              <w:t>0)</w:t>
+            </w:r>
+          </w:p>
+        </w:tc>
+        <w:tc>
+          <w:tcPr>
+            <w:tcW w:w="941" w:type="dxa"/>
+          </w:tcPr>
+          <w:p>
+            <w:pPr>
+              <w:rPr>
+                <w:bdr w:val="single" w:sz="4" w:space="0" w:color="auto"/>
+              </w:rPr>
+            </w:pPr>
+            <w:r>
+              <w:rPr>
+                <w:bdr w:val="single" w:sz="4" w:space="0" w:color="auto"/>
+              </w:rPr>
+              <w:t>0.6</w:t>
+            </w:r>
+          </w:p>
+        </w:tc>
+        <w:tc>
+          <w:tcPr>
+            <w:tcW w:w="941" w:type="dxa"/>
+          </w:tcPr>
+          <w:p>
+            <w:pPr>
+              <w:rPr>
+                <w:bdr w:val="single" w:sz="4" w:space="0" w:color="auto"/>
+              </w:rPr>
+            </w:pPr>
+            <w:r>
+              <w:rPr>
+                <w:bdr w:val="single" w:sz="4" w:space="0" w:color="auto"/>
+              </w:rPr>
+              <w:t>0.7067</w:t>
+            </w:r>
+          </w:p>
+        </w:tc>
+        <w:tc>
+          <w:tcPr>
+            <w:tcW w:w="941" w:type="dxa"/>
+          </w:tcPr>
+          <w:p>
+            <w:pPr>
+              <w:rPr>
+                <w:bdr w:val="single" w:sz="4" w:space="0" w:color="auto"/>
+              </w:rPr>
+            </w:pPr>
+            <w:r>
+              <w:rPr>
+                <w:bdr w:val="single" w:sz="4" w:space="0" w:color="auto"/>
+              </w:rPr>
+              <w:t>0.6400</w:t>
             </w:r>
           </w:p>
         </w:tc>
@@ -1193,8 +1367,36 @@
             <w:tcW w:w="938" w:type="dxa"/>
           </w:tcPr>
           <w:p>
-            <w:r>
-              <w:t>5.5182</w:t>
+            <w:pPr>
+              <w:rPr>
+                <w:bdr w:val="single" w:sz="4" w:space="0" w:color="auto"/>
+              </w:rPr>
+            </w:pPr>
+            <w:r>
+              <w:rPr>
+                <w:bdr w:val="single" w:sz="4" w:space="0" w:color="auto"/>
+              </w:rPr>
+              <w:t xml:space="preserve">   0.6800</w:t>
+            </w:r>
+          </w:p>
+        </w:tc>
+        <w:tc>
+          <w:tcPr>
+            <w:tcW w:w="938" w:type="dxa"/>
+          </w:tcPr>
+          <w:p>
+            <w:pPr>
+              <w:rPr>
+                <w:highlight w:val="yellow"/>
+                <w:bdr w:val="single" w:sz="4" w:space="0" w:color="auto"/>
+              </w:rPr>
+            </w:pPr>
+            <w:r>
+              <w:rPr>
+                <w:highlight w:val="yellow"/>
+                <w:bdr w:val="single" w:sz="4" w:space="0" w:color="auto"/>
+              </w:rPr>
+              <w:t>0.7133</w:t>
             </w:r>
           </w:p>
         </w:tc>
@@ -1206,8 +1408,16 @@
             </w:tcBorders>
           </w:tcPr>
           <w:p>
-            <w:r>
-              <w:t>7.0601</w:t>
+            <w:pPr>
+              <w:rPr>
+                <w:bdr w:val="single" w:sz="4" w:space="0" w:color="auto"/>
+              </w:rPr>
+            </w:pPr>
+            <w:r>
+              <w:rPr>
+                <w:bdr w:val="single" w:sz="4" w:space="0" w:color="auto"/>
+              </w:rPr>
+              <w:t>0.6733</w:t>
             </w:r>
           </w:p>
         </w:tc>
@@ -1220,8 +1430,16 @@
             </w:tcBorders>
           </w:tcPr>
           <w:p>
-            <w:r>
-              <w:t>2.0763</w:t>
+            <w:pPr>
+              <w:rPr>
+                <w:bdr w:val="single" w:sz="4" w:space="0" w:color="auto"/>
+              </w:rPr>
+            </w:pPr>
+            <w:r>
+              <w:rPr>
+                <w:bdr w:val="single" w:sz="4" w:space="0" w:color="auto"/>
+              </w:rPr>
+              <w:t xml:space="preserve">    0.6133</w:t>
             </w:r>
           </w:p>
         </w:tc>
@@ -1233,8 +1451,18 @@
             </w:tcBorders>
           </w:tcPr>
           <w:p>
-            <w:r>
-              <w:t>4.2476</w:t>
+            <w:pPr>
+              <w:rPr>
+                <w:bdr w:val="single" w:sz="4" w:space="0" w:color="auto"/>
+                <w:shd w:val="pct15" w:color="auto" w:fill="FFFFFF"/>
+              </w:rPr>
+            </w:pPr>
+            <w:r>
+              <w:rPr>
+                <w:bdr w:val="single" w:sz="4" w:space="0" w:color="auto"/>
+                <w:shd w:val="pct15" w:color="auto" w:fill="FFFFFF"/>
+              </w:rPr>
+              <w:t xml:space="preserve">    0.7067</w:t>
             </w:r>
           </w:p>
         </w:tc>
@@ -1243,8 +1471,16 @@
             <w:tcW w:w="851" w:type="dxa"/>
           </w:tcPr>
           <w:p>
-            <w:r>
-              <w:t>6.3647</w:t>
+            <w:pPr>
+              <w:rPr>
+                <w:bdr w:val="single" w:sz="4" w:space="0" w:color="auto"/>
+              </w:rPr>
+            </w:pPr>
+            <w:r>
+              <w:rPr>
+                <w:bdr w:val="single" w:sz="4" w:space="0" w:color="auto"/>
+              </w:rPr>
+              <w:t xml:space="preserve">    0.6333</w:t>
             </w:r>
           </w:p>
         </w:tc>
@@ -1254,7 +1490,7 @@
           </w:tcPr>
           <w:p>
             <w:r>
-              <w:t>8.3169</w:t>
+              <w:t xml:space="preserve">    0.7467</w:t>
             </w:r>
           </w:p>
         </w:tc>
@@ -1264,7 +1500,157 @@
           </w:tcPr>
           <w:p>
             <w:r>
-              <w:t>10.5151</w:t>
+              <w:t xml:space="preserve">    0.6667</w:t>
+            </w:r>
+          </w:p>
+        </w:tc>
+      </w:tr>
+      <w:tr>
+        <w:tc>
+          <w:tcPr>
+            <w:tcW w:w="2137" w:type="dxa"/>
+          </w:tcPr>
+          <w:p>
+            <w:proofErr w:type="spellStart"/>
+            <w:r>
+              <w:t>ticktok</w:t>
+            </w:r>
+            <w:proofErr w:type="spellEnd"/>
+          </w:p>
+        </w:tc>
+        <w:tc>
+          <w:tcPr>
+            <w:tcW w:w="941" w:type="dxa"/>
+          </w:tcPr>
+          <w:p>
+            <w:r>
+              <w:t>1.3722</w:t>
+            </w:r>
+          </w:p>
+        </w:tc>
+        <w:tc>
+          <w:tcPr>
+            <w:tcW w:w="941" w:type="dxa"/>
+          </w:tcPr>
+          <w:p>
+            <w:r>
+              <w:t>1.9215</w:t>
+            </w:r>
+          </w:p>
+        </w:tc>
+        <w:tc>
+          <w:tcPr>
+            <w:tcW w:w="941" w:type="dxa"/>
+          </w:tcPr>
+          <w:p>
+            <w:r>
+              <w:t>2.9050</w:t>
+            </w:r>
+          </w:p>
+        </w:tc>
+        <w:tc>
+          <w:tcPr>
+            <w:tcW w:w="938" w:type="dxa"/>
+          </w:tcPr>
+          <w:p>
+            <w:r>
+              <w:t>3.5629</w:t>
+            </w:r>
+          </w:p>
+        </w:tc>
+        <w:tc>
+          <w:tcPr>
+            <w:tcW w:w="938" w:type="dxa"/>
+          </w:tcPr>
+          <w:p>
+            <w:pPr>
+              <w:rPr>
+                <w:highlight w:val="yellow"/>
+              </w:rPr>
+            </w:pPr>
+            <w:r>
+              <w:rPr>
+                <w:highlight w:val="yellow"/>
+              </w:rPr>
+              <w:t xml:space="preserve">  3.8724</w:t>
+            </w:r>
+          </w:p>
+        </w:tc>
+        <w:tc>
+          <w:tcPr>
+            <w:tcW w:w="850" w:type="dxa"/>
+            <w:tcBorders>
+              <w:right w:val="single" w:sz="24" w:space="0" w:color="auto"/>
+            </w:tcBorders>
+          </w:tcPr>
+          <w:p>
+            <w:r>
+              <w:t>5.1314</w:t>
+            </w:r>
+          </w:p>
+        </w:tc>
+        <w:tc>
+          <w:tcPr>
+            <w:tcW w:w="850" w:type="dxa"/>
+            <w:tcBorders>
+              <w:left w:val="single" w:sz="24" w:space="0" w:color="auto"/>
+              <w:right w:val="single" w:sz="2" w:space="0" w:color="auto"/>
+            </w:tcBorders>
+          </w:tcPr>
+          <w:p>
+            <w:r>
+              <w:t xml:space="preserve">    1.7353</w:t>
+            </w:r>
+          </w:p>
+        </w:tc>
+        <w:tc>
+          <w:tcPr>
+            <w:tcW w:w="850" w:type="dxa"/>
+            <w:tcBorders>
+              <w:left w:val="single" w:sz="2" w:space="0" w:color="auto"/>
+            </w:tcBorders>
+          </w:tcPr>
+          <w:p>
+            <w:pPr>
+              <w:rPr>
+                <w:shd w:val="pct15" w:color="auto" w:fill="FFFFFF"/>
+              </w:rPr>
+            </w:pPr>
+            <w:r>
+              <w:rPr>
+                <w:shd w:val="pct15" w:color="auto" w:fill="FFFFFF"/>
+              </w:rPr>
+              <w:t xml:space="preserve">    2.7257</w:t>
+            </w:r>
+          </w:p>
+        </w:tc>
+        <w:tc>
+          <w:tcPr>
+            <w:tcW w:w="851" w:type="dxa"/>
+          </w:tcPr>
+          <w:p>
+            <w:r>
+              <w:t xml:space="preserve">    4.1619</w:t>
+            </w:r>
+          </w:p>
+        </w:tc>
+        <w:tc>
+          <w:tcPr>
+            <w:tcW w:w="850" w:type="dxa"/>
+          </w:tcPr>
+          <w:p>
+            <w:r>
+              <w:t xml:space="preserve">    5.5968</w:t>
+            </w:r>
+          </w:p>
+        </w:tc>
+        <w:tc>
+          <w:tcPr>
+            <w:tcW w:w="992" w:type="dxa"/>
+          </w:tcPr>
+          <w:p>
+            <w:r>
+              <w:t xml:space="preserve">    6.8707</w:t>
             </w:r>
           </w:p>
         </w:tc>
@@ -1341,7 +1727,7 @@
     <w:tbl>
       <w:tblPr>
         <w:tblStyle w:val="TableGrid"/>
-        <w:tblW w:w="11335" w:type="dxa"/>
+        <w:tblW w:w="10343" w:type="dxa"/>
         <w:tblLayout w:type="fixed"/>
         <w:tblLook w:val="04A0" w:firstRow="1" w:lastRow="0" w:firstColumn="1" w:lastColumn="0" w:noHBand="0" w:noVBand="1"/>
       </w:tblPr>
@@ -1349,13 +1735,11 @@
         <w:gridCol w:w="2137"/>
         <w:gridCol w:w="941"/>
         <w:gridCol w:w="941"/>
-        <w:gridCol w:w="938"/>
+        <w:gridCol w:w="1079"/>
+        <w:gridCol w:w="993"/>
+        <w:gridCol w:w="992"/>
+        <w:gridCol w:w="992"/>
         <w:gridCol w:w="1134"/>
-        <w:gridCol w:w="567"/>
-        <w:gridCol w:w="850"/>
-        <w:gridCol w:w="851"/>
-        <w:gridCol w:w="850"/>
-        <w:gridCol w:w="992"/>
         <w:gridCol w:w="1134"/>
       </w:tblGrid>
       <w:tr>
@@ -1383,93 +1767,58 @@
           </w:tcPr>
           <w:p>
             <w:r>
-              <w:t>300</w:t>
-            </w:r>
-          </w:p>
-        </w:tc>
-        <w:tc>
-          <w:tcPr>
-            <w:tcW w:w="941" w:type="dxa"/>
-          </w:tcPr>
-          <w:p>
-            <w:r>
-              <w:t>300</w:t>
-            </w:r>
-          </w:p>
-        </w:tc>
-        <w:tc>
-          <w:tcPr>
-            <w:tcW w:w="938" w:type="dxa"/>
-          </w:tcPr>
-          <w:p>
-            <w:r>
-              <w:t>300</w:t>
-            </w:r>
-          </w:p>
-        </w:tc>
-        <w:tc>
-          <w:tcPr>
-            <w:tcW w:w="1134" w:type="dxa"/>
-          </w:tcPr>
-          <w:p>
-            <w:r>
-              <w:t>300</w:t>
-            </w:r>
-          </w:p>
-        </w:tc>
-        <w:tc>
-          <w:tcPr>
-            <w:tcW w:w="567" w:type="dxa"/>
-            <w:tcBorders>
-              <w:right w:val="single" w:sz="24" w:space="0" w:color="auto"/>
-            </w:tcBorders>
+              <w:t>400</w:t>
+            </w:r>
+          </w:p>
+        </w:tc>
+        <w:tc>
+          <w:tcPr>
+            <w:tcW w:w="941" w:type="dxa"/>
+          </w:tcPr>
+          <w:p>
+            <w:r>
+              <w:t>400</w:t>
+            </w:r>
+          </w:p>
+        </w:tc>
+        <w:tc>
+          <w:tcPr>
+            <w:tcW w:w="1079" w:type="dxa"/>
           </w:tcPr>
           <w:p>
             <w:pPr>
               <w:rPr>
-                <w:strike/>
-                <w:color w:val="FFFFFF" w:themeColor="background1"/>
+                <w:highlight w:val="yellow"/>
               </w:rPr>
             </w:pPr>
             <w:r>
               <w:rPr>
-                <w:strike/>
-                <w:color w:val="FFFFFF" w:themeColor="background1"/>
-              </w:rPr>
-              <w:t>300</w:t>
-            </w:r>
-          </w:p>
-        </w:tc>
-        <w:tc>
-          <w:tcPr>
-            <w:tcW w:w="850" w:type="dxa"/>
+                <w:highlight w:val="yellow"/>
+              </w:rPr>
+              <w:t>400</w:t>
+            </w:r>
+          </w:p>
+        </w:tc>
+        <w:tc>
+          <w:tcPr>
+            <w:tcW w:w="993" w:type="dxa"/>
+          </w:tcPr>
+          <w:p>
+            <w:r>
+              <w:t>400</w:t>
+            </w:r>
+          </w:p>
+        </w:tc>
+        <w:tc>
+          <w:tcPr>
+            <w:tcW w:w="992" w:type="dxa"/>
             <w:tcBorders>
               <w:left w:val="single" w:sz="24" w:space="0" w:color="auto"/>
             </w:tcBorders>
           </w:tcPr>
           <w:p>
             <w:r>
-              <w:t>300</w:t>
-            </w:r>
-          </w:p>
-        </w:tc>
-        <w:tc>
-          <w:tcPr>
-            <w:tcW w:w="851" w:type="dxa"/>
-          </w:tcPr>
-          <w:p>
-            <w:r>
-              <w:t>300</w:t>
-            </w:r>
-          </w:p>
-        </w:tc>
-        <w:tc>
-          <w:tcPr>
-            <w:tcW w:w="850" w:type="dxa"/>
-          </w:tcPr>
-          <w:p>
-            <w:r>
-              <w:t>300</w:t>
+              <w:t>400</w:t>
             </w:r>
           </w:p>
         </w:tc>
@@ -1479,7 +1828,7 @@
           </w:tcPr>
           <w:p>
             <w:r>
-              <w:t>300</w:t>
+              <w:t>400</w:t>
             </w:r>
           </w:p>
         </w:tc>
@@ -1487,7 +1836,21 @@
           <w:tcPr>
             <w:tcW w:w="1134" w:type="dxa"/>
           </w:tcPr>
-          <w:p/>
+          <w:p>
+            <w:r>
+              <w:t>400</w:t>
+            </w:r>
+          </w:p>
+        </w:tc>
+        <w:tc>
+          <w:tcPr>
+            <w:tcW w:w="1134" w:type="dxa"/>
+          </w:tcPr>
+          <w:p>
+            <w:r>
+              <w:t>400</w:t>
+            </w:r>
+          </w:p>
         </w:tc>
       </w:tr>
       <w:tr>
@@ -1502,6 +1865,7 @@
               </w:rPr>
             </w:pPr>
             <w:proofErr w:type="spellStart"/>
+            <w:proofErr w:type="gramStart"/>
             <w:r>
               <w:rPr>
                 <w:rFonts w:ascii="Courier New" w:hAnsi="Courier New" w:cs="Courier New"/>
@@ -1513,6 +1877,7 @@
               <w:t>param.depth</w:t>
             </w:r>
             <w:proofErr w:type="spellEnd"/>
+            <w:proofErr w:type="gramEnd"/>
           </w:p>
         </w:tc>
         <w:tc>
@@ -1530,32 +1895,35 @@
             <w:tcW w:w="941" w:type="dxa"/>
           </w:tcPr>
           <w:p>
+            <w:r>
+              <w:t>8</w:t>
+            </w:r>
+          </w:p>
+        </w:tc>
+        <w:tc>
+          <w:tcPr>
+            <w:tcW w:w="1079" w:type="dxa"/>
+          </w:tcPr>
+          <w:p>
             <w:pPr>
               <w:rPr>
                 <w:b/>
+                <w:highlight w:val="yellow"/>
               </w:rPr>
             </w:pPr>
             <w:r>
               <w:rPr>
                 <w:b/>
-              </w:rPr>
-              <w:t>8</w:t>
-            </w:r>
-          </w:p>
-        </w:tc>
-        <w:tc>
-          <w:tcPr>
-            <w:tcW w:w="938" w:type="dxa"/>
-          </w:tcPr>
-          <w:p>
-            <w:r>
+                <w:color w:val="FF0000"/>
+                <w:highlight w:val="yellow"/>
+              </w:rPr>
               <w:t>9</w:t>
             </w:r>
           </w:p>
         </w:tc>
         <w:tc>
           <w:tcPr>
-            <w:tcW w:w="1134" w:type="dxa"/>
+            <w:tcW w:w="993" w:type="dxa"/>
           </w:tcPr>
           <w:p>
             <w:r>
@@ -1565,57 +1933,14 @@
         </w:tc>
         <w:tc>
           <w:tcPr>
-            <w:tcW w:w="567" w:type="dxa"/>
-            <w:tcBorders>
-              <w:right w:val="single" w:sz="24" w:space="0" w:color="auto"/>
-            </w:tcBorders>
-          </w:tcPr>
-          <w:p>
-            <w:pPr>
-              <w:rPr>
-                <w:strike/>
-                <w:color w:val="FFFFFF" w:themeColor="background1"/>
-              </w:rPr>
-            </w:pPr>
-            <w:r>
-              <w:rPr>
-                <w:strike/>
-                <w:color w:val="FFFFFF" w:themeColor="background1"/>
-              </w:rPr>
-              <w:t>22</w:t>
-            </w:r>
-          </w:p>
-        </w:tc>
-        <w:tc>
-          <w:tcPr>
-            <w:tcW w:w="850" w:type="dxa"/>
+            <w:tcW w:w="992" w:type="dxa"/>
             <w:tcBorders>
               <w:left w:val="single" w:sz="24" w:space="0" w:color="auto"/>
             </w:tcBorders>
           </w:tcPr>
           <w:p>
             <w:r>
-              <w:t>10</w:t>
-            </w:r>
-          </w:p>
-        </w:tc>
-        <w:tc>
-          <w:tcPr>
-            <w:tcW w:w="851" w:type="dxa"/>
-          </w:tcPr>
-          <w:p>
-            <w:r>
-              <w:t>10</w:t>
-            </w:r>
-          </w:p>
-        </w:tc>
-        <w:tc>
-          <w:tcPr>
-            <w:tcW w:w="850" w:type="dxa"/>
-          </w:tcPr>
-          <w:p>
-            <w:r>
-              <w:t>10</w:t>
+              <w:t>9</w:t>
             </w:r>
           </w:p>
         </w:tc>
@@ -1625,7 +1950,7 @@
           </w:tcPr>
           <w:p>
             <w:r>
-              <w:t>10</w:t>
+              <w:t>9</w:t>
             </w:r>
           </w:p>
         </w:tc>
@@ -1633,7 +1958,21 @@
           <w:tcPr>
             <w:tcW w:w="1134" w:type="dxa"/>
           </w:tcPr>
-          <w:p/>
+          <w:p>
+            <w:r>
+              <w:t>9</w:t>
+            </w:r>
+          </w:p>
+        </w:tc>
+        <w:tc>
+          <w:tcPr>
+            <w:tcW w:w="1134" w:type="dxa"/>
+          </w:tcPr>
+          <w:p>
+            <w:r>
+              <w:t>9</w:t>
+            </w:r>
+          </w:p>
         </w:tc>
       </w:tr>
       <w:tr>
@@ -1648,6 +1987,7 @@
               </w:rPr>
             </w:pPr>
             <w:proofErr w:type="spellStart"/>
+            <w:proofErr w:type="gramStart"/>
             <w:r>
               <w:rPr>
                 <w:rFonts w:ascii="Courier New" w:hAnsi="Courier New" w:cs="Courier New"/>
@@ -1659,6 +1999,7 @@
               <w:t>param.splitNum</w:t>
             </w:r>
             <w:proofErr w:type="spellEnd"/>
+            <w:proofErr w:type="gramEnd"/>
           </w:p>
         </w:tc>
         <w:tc>
@@ -1683,17 +2024,25 @@
         </w:tc>
         <w:tc>
           <w:tcPr>
-            <w:tcW w:w="938" w:type="dxa"/>
-          </w:tcPr>
-          <w:p>
-            <w:r>
+            <w:tcW w:w="1079" w:type="dxa"/>
+          </w:tcPr>
+          <w:p>
+            <w:pPr>
+              <w:rPr>
+                <w:highlight w:val="yellow"/>
+              </w:rPr>
+            </w:pPr>
+            <w:r>
+              <w:rPr>
+                <w:highlight w:val="yellow"/>
+              </w:rPr>
               <w:t>5</w:t>
             </w:r>
           </w:p>
         </w:tc>
         <w:tc>
           <w:tcPr>
-            <w:tcW w:w="1134" w:type="dxa"/>
+            <w:tcW w:w="993" w:type="dxa"/>
           </w:tcPr>
           <w:p>
             <w:r>
@@ -1703,43 +2052,38 @@
         </w:tc>
         <w:tc>
           <w:tcPr>
-            <w:tcW w:w="567" w:type="dxa"/>
-            <w:tcBorders>
-              <w:right w:val="single" w:sz="24" w:space="0" w:color="auto"/>
-            </w:tcBorders>
-          </w:tcPr>
-          <w:p>
-            <w:pPr>
-              <w:rPr>
-                <w:strike/>
-                <w:color w:val="FFFFFF" w:themeColor="background1"/>
-              </w:rPr>
-            </w:pPr>
-            <w:r>
-              <w:rPr>
-                <w:strike/>
-                <w:color w:val="FFFFFF" w:themeColor="background1"/>
-              </w:rPr>
-              <w:t>5</w:t>
-            </w:r>
-          </w:p>
-        </w:tc>
-        <w:tc>
-          <w:tcPr>
-            <w:tcW w:w="850" w:type="dxa"/>
+            <w:tcW w:w="992" w:type="dxa"/>
             <w:tcBorders>
               <w:left w:val="single" w:sz="24" w:space="0" w:color="auto"/>
             </w:tcBorders>
           </w:tcPr>
           <w:p>
-            <w:r>
+            <w:pPr>
+              <w:rPr>
+                <w:color w:val="FF0000"/>
+              </w:rPr>
+            </w:pPr>
+            <w:r>
+              <w:rPr>
+                <w:color w:val="FF0000"/>
+              </w:rPr>
               <w:t>20</w:t>
             </w:r>
           </w:p>
         </w:tc>
         <w:tc>
           <w:tcPr>
-            <w:tcW w:w="851" w:type="dxa"/>
+            <w:tcW w:w="992" w:type="dxa"/>
+          </w:tcPr>
+          <w:p>
+            <w:r>
+              <w:t>30</w:t>
+            </w:r>
+          </w:p>
+        </w:tc>
+        <w:tc>
+          <w:tcPr>
+            <w:tcW w:w="1134" w:type="dxa"/>
           </w:tcPr>
           <w:p>
             <w:r>
@@ -1749,29 +2093,13 @@
         </w:tc>
         <w:tc>
           <w:tcPr>
-            <w:tcW w:w="850" w:type="dxa"/>
-          </w:tcPr>
-          <w:p>
-            <w:r>
-              <w:t>70</w:t>
-            </w:r>
-          </w:p>
-        </w:tc>
-        <w:tc>
-          <w:tcPr>
-            <w:tcW w:w="992" w:type="dxa"/>
-          </w:tcPr>
-          <w:p>
-            <w:r>
-              <w:t>100</w:t>
-            </w:r>
-          </w:p>
-        </w:tc>
-        <w:tc>
-          <w:tcPr>
             <w:tcW w:w="1134" w:type="dxa"/>
           </w:tcPr>
-          <w:p/>
+          <w:p>
+            <w:r>
+              <w:t>10</w:t>
+            </w:r>
+          </w:p>
         </w:tc>
       </w:tr>
       <w:tr>
@@ -1781,6 +2109,7 @@
           </w:tcPr>
           <w:p>
             <w:proofErr w:type="spellStart"/>
+            <w:proofErr w:type="gramStart"/>
             <w:r>
               <w:rPr>
                 <w:rFonts w:ascii="Courier New" w:hAnsi="Courier New" w:cs="Courier New"/>
@@ -1791,6 +2120,7 @@
               <w:t>param.split</w:t>
             </w:r>
             <w:proofErr w:type="spellEnd"/>
+            <w:proofErr w:type="gramEnd"/>
           </w:p>
         </w:tc>
         <w:tc>
@@ -1815,17 +2145,25 @@
         </w:tc>
         <w:tc>
           <w:tcPr>
-            <w:tcW w:w="938" w:type="dxa"/>
-          </w:tcPr>
-          <w:p>
-            <w:r>
+            <w:tcW w:w="1079" w:type="dxa"/>
+          </w:tcPr>
+          <w:p>
+            <w:pPr>
+              <w:rPr>
+                <w:highlight w:val="yellow"/>
+              </w:rPr>
+            </w:pPr>
+            <w:r>
+              <w:rPr>
+                <w:highlight w:val="yellow"/>
+              </w:rPr>
               <w:t>IG</w:t>
             </w:r>
           </w:p>
         </w:tc>
         <w:tc>
           <w:tcPr>
-            <w:tcW w:w="1134" w:type="dxa"/>
+            <w:tcW w:w="993" w:type="dxa"/>
           </w:tcPr>
           <w:p>
             <w:r>
@@ -1835,30 +2173,7 @@
         </w:tc>
         <w:tc>
           <w:tcPr>
-            <w:tcW w:w="567" w:type="dxa"/>
-            <w:tcBorders>
-              <w:right w:val="single" w:sz="24" w:space="0" w:color="auto"/>
-            </w:tcBorders>
-          </w:tcPr>
-          <w:p>
-            <w:pPr>
-              <w:rPr>
-                <w:strike/>
-                <w:color w:val="FFFFFF" w:themeColor="background1"/>
-              </w:rPr>
-            </w:pPr>
-            <w:r>
-              <w:rPr>
-                <w:strike/>
-                <w:color w:val="FFFFFF" w:themeColor="background1"/>
-              </w:rPr>
-              <w:t>IG</w:t>
-            </w:r>
-          </w:p>
-        </w:tc>
-        <w:tc>
-          <w:tcPr>
-            <w:tcW w:w="850" w:type="dxa"/>
+            <w:tcW w:w="992" w:type="dxa"/>
             <w:tcBorders>
               <w:left w:val="single" w:sz="24" w:space="0" w:color="auto"/>
             </w:tcBorders>
@@ -1871,7 +2186,7 @@
         </w:tc>
         <w:tc>
           <w:tcPr>
-            <w:tcW w:w="851" w:type="dxa"/>
+            <w:tcW w:w="992" w:type="dxa"/>
           </w:tcPr>
           <w:p>
             <w:r>
@@ -1881,7 +2196,7 @@
         </w:tc>
         <w:tc>
           <w:tcPr>
-            <w:tcW w:w="850" w:type="dxa"/>
+            <w:tcW w:w="1134" w:type="dxa"/>
           </w:tcPr>
           <w:p>
             <w:r>
@@ -1891,11 +2206,120 @@
         </w:tc>
         <w:tc>
           <w:tcPr>
+            <w:tcW w:w="1134" w:type="dxa"/>
+          </w:tcPr>
+          <w:p>
+            <w:r>
+              <w:t>IG</w:t>
+            </w:r>
+          </w:p>
+        </w:tc>
+      </w:tr>
+      <w:tr>
+        <w:tc>
+          <w:tcPr>
+            <w:tcW w:w="2137" w:type="dxa"/>
+          </w:tcPr>
+          <w:p>
+            <w:pPr>
+              <w:rPr>
+                <w:b/>
+              </w:rPr>
+            </w:pPr>
+            <w:proofErr w:type="spellStart"/>
+            <w:proofErr w:type="gramStart"/>
+            <w:r>
+              <w:rPr>
+                <w:rFonts w:ascii="Courier New" w:hAnsi="Courier New" w:cs="Courier New"/>
+                <w:b/>
+                <w:color w:val="000000"/>
+                <w:sz w:val="20"/>
+                <w:szCs w:val="20"/>
+              </w:rPr>
+              <w:t>param.split</w:t>
+            </w:r>
+            <w:proofErr w:type="gramEnd"/>
+            <w:r>
+              <w:rPr>
+                <w:rFonts w:ascii="Courier New" w:hAnsi="Courier New" w:cs="Courier New"/>
+                <w:b/>
+                <w:color w:val="000000"/>
+                <w:sz w:val="20"/>
+                <w:szCs w:val="20"/>
+              </w:rPr>
+              <w:t>_func</w:t>
+            </w:r>
+            <w:proofErr w:type="spellEnd"/>
+          </w:p>
+        </w:tc>
+        <w:tc>
+          <w:tcPr>
+            <w:tcW w:w="941" w:type="dxa"/>
+          </w:tcPr>
+          <w:p>
+            <w:r>
+              <w:t>1</w:t>
+            </w:r>
+          </w:p>
+        </w:tc>
+        <w:tc>
+          <w:tcPr>
+            <w:tcW w:w="941" w:type="dxa"/>
+          </w:tcPr>
+          <w:p>
+            <w:r>
+              <w:t>1</w:t>
+            </w:r>
+          </w:p>
+        </w:tc>
+        <w:tc>
+          <w:tcPr>
+            <w:tcW w:w="1079" w:type="dxa"/>
+          </w:tcPr>
+          <w:p>
+            <w:pPr>
+              <w:rPr>
+                <w:highlight w:val="yellow"/>
+              </w:rPr>
+            </w:pPr>
+            <w:r>
+              <w:rPr>
+                <w:highlight w:val="yellow"/>
+              </w:rPr>
+              <w:t>1</w:t>
+            </w:r>
+          </w:p>
+        </w:tc>
+        <w:tc>
+          <w:tcPr>
+            <w:tcW w:w="993" w:type="dxa"/>
+          </w:tcPr>
+          <w:p>
+            <w:r>
+              <w:t>1</w:t>
+            </w:r>
+          </w:p>
+        </w:tc>
+        <w:tc>
+          <w:tcPr>
             <w:tcW w:w="992" w:type="dxa"/>
-          </w:tcPr>
-          <w:p>
-            <w:r>
-              <w:t>IG</w:t>
+            <w:tcBorders>
+              <w:left w:val="single" w:sz="24" w:space="0" w:color="auto"/>
+            </w:tcBorders>
+          </w:tcPr>
+          <w:p>
+            <w:r>
+              <w:t>1</w:t>
+            </w:r>
+          </w:p>
+        </w:tc>
+        <w:tc>
+          <w:tcPr>
+            <w:tcW w:w="992" w:type="dxa"/>
+          </w:tcPr>
+          <w:p>
+            <w:r>
+              <w:t>1</w:t>
             </w:r>
           </w:p>
         </w:tc>
@@ -1903,9 +2327,369 @@
           <w:tcPr>
             <w:tcW w:w="1134" w:type="dxa"/>
           </w:tcPr>
-          <w:p/>
+          <w:p>
+            <w:r>
+              <w:t>1</w:t>
+            </w:r>
+          </w:p>
+        </w:tc>
+        <w:tc>
+          <w:tcPr>
+            <w:tcW w:w="1134" w:type="dxa"/>
+          </w:tcPr>
+          <w:p>
+            <w:r>
+              <w:t>1</w:t>
+            </w:r>
+          </w:p>
         </w:tc>
       </w:tr>
+      <w:tr>
+        <w:tc>
+          <w:tcPr>
+            <w:tcW w:w="2137" w:type="dxa"/>
+          </w:tcPr>
+          <w:p>
+            <w:r>
+              <w:t>Accuracy(mean)</w:t>
+            </w:r>
+          </w:p>
+        </w:tc>
+        <w:tc>
+          <w:tcPr>
+            <w:tcW w:w="941" w:type="dxa"/>
+          </w:tcPr>
+          <w:p>
+            <w:r>
+              <w:t xml:space="preserve"> 0.6073</w:t>
+            </w:r>
+          </w:p>
+        </w:tc>
+        <w:tc>
+          <w:tcPr>
+            <w:tcW w:w="941" w:type="dxa"/>
+          </w:tcPr>
+          <w:p>
+            <w:r>
+              <w:t xml:space="preserve">    0.6483</w:t>
+            </w:r>
+          </w:p>
+        </w:tc>
+        <w:tc>
+          <w:tcPr>
+            <w:tcW w:w="1079" w:type="dxa"/>
+          </w:tcPr>
+          <w:p>
+            <w:pPr>
+              <w:rPr>
+                <w:highlight w:val="yellow"/>
+              </w:rPr>
+            </w:pPr>
+            <w:r>
+              <w:rPr>
+                <w:highlight w:val="yellow"/>
+              </w:rPr>
+              <w:t xml:space="preserve"> 0.7127</w:t>
+            </w:r>
+          </w:p>
+        </w:tc>
+        <w:tc>
+          <w:tcPr>
+            <w:tcW w:w="993" w:type="dxa"/>
+          </w:tcPr>
+          <w:p>
+            <w:r>
+              <w:t xml:space="preserve">    0.6780</w:t>
+            </w:r>
+          </w:p>
+        </w:tc>
+        <w:tc>
+          <w:tcPr>
+            <w:tcW w:w="992" w:type="dxa"/>
+            <w:tcBorders>
+              <w:left w:val="single" w:sz="24" w:space="0" w:color="auto"/>
+            </w:tcBorders>
+          </w:tcPr>
+          <w:p>
+            <w:r>
+              <w:t xml:space="preserve">    0.7003</w:t>
+            </w:r>
+          </w:p>
+        </w:tc>
+        <w:tc>
+          <w:tcPr>
+            <w:tcW w:w="992" w:type="dxa"/>
+          </w:tcPr>
+          <w:p>
+            <w:r>
+              <w:t xml:space="preserve">   0.6597</w:t>
+            </w:r>
+          </w:p>
+        </w:tc>
+        <w:tc>
+          <w:tcPr>
+            <w:tcW w:w="1134" w:type="dxa"/>
+          </w:tcPr>
+          <w:p>
+            <w:r>
+              <w:t xml:space="preserve">    0.6790</w:t>
+            </w:r>
+          </w:p>
+        </w:tc>
+        <w:tc>
+          <w:tcPr>
+            <w:tcW w:w="1134" w:type="dxa"/>
+          </w:tcPr>
+          <w:p>
+            <w:r>
+              <w:t>0.6830</w:t>
+            </w:r>
+          </w:p>
+        </w:tc>
+      </w:tr>
+      <w:tr>
+        <w:trPr>
+          <w:trHeight w:val="50"/>
+        </w:trPr>
+        <w:tc>
+          <w:tcPr>
+            <w:tcW w:w="2137" w:type="dxa"/>
+          </w:tcPr>
+          <w:p>
+            <w:r>
+              <w:rPr>
+                <w:bdr w:val="single" w:sz="4" w:space="0" w:color="auto"/>
+              </w:rPr>
+              <w:t>(best in 20)</w:t>
+            </w:r>
+          </w:p>
+        </w:tc>
+        <w:tc>
+          <w:tcPr>
+            <w:tcW w:w="941" w:type="dxa"/>
+          </w:tcPr>
+          <w:p>
+            <w:r>
+              <w:t xml:space="preserve">    0.6467</w:t>
+            </w:r>
+          </w:p>
+        </w:tc>
+        <w:tc>
+          <w:tcPr>
+            <w:tcW w:w="941" w:type="dxa"/>
+          </w:tcPr>
+          <w:p>
+            <w:r>
+              <w:t xml:space="preserve">    0.6733</w:t>
+            </w:r>
+          </w:p>
+        </w:tc>
+        <w:tc>
+          <w:tcPr>
+            <w:tcW w:w="1079" w:type="dxa"/>
+          </w:tcPr>
+          <w:p>
+            <w:pPr>
+              <w:rPr>
+                <w:highlight w:val="yellow"/>
+              </w:rPr>
+            </w:pPr>
+            <w:r>
+              <w:rPr>
+                <w:highlight w:val="yellow"/>
+              </w:rPr>
+              <w:t xml:space="preserve">    0.7667</w:t>
+            </w:r>
+          </w:p>
+        </w:tc>
+        <w:tc>
+          <w:tcPr>
+            <w:tcW w:w="993" w:type="dxa"/>
+          </w:tcPr>
+          <w:p>
+            <w:r>
+              <w:t xml:space="preserve">    0.7133</w:t>
+            </w:r>
+          </w:p>
+        </w:tc>
+        <w:tc>
+          <w:tcPr>
+            <w:tcW w:w="992" w:type="dxa"/>
+            <w:tcBorders>
+              <w:left w:val="single" w:sz="24" w:space="0" w:color="auto"/>
+            </w:tcBorders>
+          </w:tcPr>
+          <w:p>
+            <w:r>
+              <w:t xml:space="preserve">    0.7267</w:t>
+            </w:r>
+          </w:p>
+        </w:tc>
+        <w:tc>
+          <w:tcPr>
+            <w:tcW w:w="992" w:type="dxa"/>
+          </w:tcPr>
+          <w:p>
+            <w:r>
+              <w:t xml:space="preserve">    0.7000</w:t>
+            </w:r>
+          </w:p>
+        </w:tc>
+        <w:tc>
+          <w:tcPr>
+            <w:tcW w:w="1134" w:type="dxa"/>
+          </w:tcPr>
+          <w:p>
+            <w:r>
+              <w:t xml:space="preserve">    0.7067</w:t>
+            </w:r>
+          </w:p>
+        </w:tc>
+        <w:tc>
+          <w:tcPr>
+            <w:tcW w:w="1134" w:type="dxa"/>
+          </w:tcPr>
+          <w:p>
+            <w:r>
+              <w:t xml:space="preserve">    0.7067</w:t>
+            </w:r>
+          </w:p>
+        </w:tc>
+      </w:tr>
+      <w:tr>
+        <w:tc>
+          <w:tcPr>
+            <w:tcW w:w="2137" w:type="dxa"/>
+          </w:tcPr>
+          <w:p>
+            <w:r>
+              <w:t>Tic toc</w:t>
+            </w:r>
+          </w:p>
+        </w:tc>
+        <w:tc>
+          <w:tcPr>
+            <w:tcW w:w="941" w:type="dxa"/>
+          </w:tcPr>
+          <w:p>
+            <w:r>
+              <w:t xml:space="preserve">  </w:t>
+            </w:r>
+            <w:r>
+              <w:t>3.8798</w:t>
+            </w:r>
+          </w:p>
+        </w:tc>
+        <w:tc>
+          <w:tcPr>
+            <w:tcW w:w="941" w:type="dxa"/>
+          </w:tcPr>
+          <w:p>
+            <w:r>
+              <w:t>10.7982</w:t>
+            </w:r>
+          </w:p>
+        </w:tc>
+        <w:tc>
+          <w:tcPr>
+            <w:tcW w:w="1079" w:type="dxa"/>
+          </w:tcPr>
+          <w:p>
+            <w:pPr>
+              <w:rPr>
+                <w:highlight w:val="yellow"/>
+              </w:rPr>
+            </w:pPr>
+            <w:r>
+              <w:rPr>
+                <w:highlight w:val="yellow"/>
+              </w:rPr>
+              <w:t xml:space="preserve"> 14.1452</w:t>
+            </w:r>
+          </w:p>
+        </w:tc>
+        <w:tc>
+          <w:tcPr>
+            <w:tcW w:w="993" w:type="dxa"/>
+          </w:tcPr>
+          <w:p>
+            <w:r>
+              <w:t xml:space="preserve"> </w:t>
+            </w:r>
+            <w:r>
+              <w:t>21.0341</w:t>
+            </w:r>
+          </w:p>
+        </w:tc>
+        <w:tc>
+          <w:tcPr>
+            <w:tcW w:w="992" w:type="dxa"/>
+            <w:tcBorders>
+              <w:left w:val="single" w:sz="24" w:space="0" w:color="auto"/>
+            </w:tcBorders>
+          </w:tcPr>
+          <w:p>
+            <w:r>
+              <w:t xml:space="preserve"> 25.7252</w:t>
+            </w:r>
+          </w:p>
+        </w:tc>
+        <w:tc>
+          <w:tcPr>
+            <w:tcW w:w="992" w:type="dxa"/>
+          </w:tcPr>
+          <w:p>
+            <w:r>
+              <w:t xml:space="preserve">   33.6883</w:t>
+            </w:r>
+          </w:p>
+        </w:tc>
+        <w:tc>
+          <w:tcPr>
+            <w:tcW w:w="1134" w:type="dxa"/>
+          </w:tcPr>
+          <w:p>
+            <w:r>
+              <w:t>50.9313</w:t>
+            </w:r>
+          </w:p>
+        </w:tc>
+        <w:tc>
+          <w:tcPr>
+            <w:tcW w:w="1134" w:type="dxa"/>
+          </w:tcPr>
+          <w:p>
+            <w:r>
+              <w:t xml:space="preserve"> </w:t>
+            </w:r>
+            <w:r>
+              <w:t>18.4548</w:t>
+            </w:r>
+          </w:p>
+        </w:tc>
+      </w:tr>
+    </w:tbl>
+    <w:p/>
+    <w:p/>
+    <w:p/>
+    <w:tbl>
+      <w:tblPr>
+        <w:tblStyle w:val="TableGrid"/>
+        <w:tblW w:w="10343" w:type="dxa"/>
+        <w:tblLayout w:type="fixed"/>
+        <w:tblLook w:val="04A0" w:firstRow="1" w:lastRow="0" w:firstColumn="1" w:lastColumn="0" w:noHBand="0" w:noVBand="1"/>
+      </w:tblPr>
+      <w:tblGrid>
+        <w:gridCol w:w="2137"/>
+        <w:gridCol w:w="941"/>
+        <w:gridCol w:w="941"/>
+        <w:gridCol w:w="1079"/>
+        <w:gridCol w:w="993"/>
+        <w:gridCol w:w="992"/>
+        <w:gridCol w:w="992"/>
+        <w:gridCol w:w="1134"/>
+        <w:gridCol w:w="1134"/>
+      </w:tblGrid>
       <w:tr>
         <w:tc>
           <w:tcPr>
@@ -1920,7 +2704,7 @@
                 <w:sz w:val="20"/>
                 <w:szCs w:val="20"/>
               </w:rPr>
-              <w:t>param.split_func</w:t>
+              <w:t>param.num</w:t>
             </w:r>
             <w:proofErr w:type="spellEnd"/>
           </w:p>
@@ -1931,93 +2715,50 @@
           </w:tcPr>
           <w:p>
             <w:r>
-              <w:t>1</w:t>
-            </w:r>
-          </w:p>
-        </w:tc>
-        <w:tc>
-          <w:tcPr>
-            <w:tcW w:w="941" w:type="dxa"/>
-          </w:tcPr>
-          <w:p>
-            <w:r>
-              <w:t>1</w:t>
-            </w:r>
-          </w:p>
-        </w:tc>
-        <w:tc>
-          <w:tcPr>
-            <w:tcW w:w="938" w:type="dxa"/>
-          </w:tcPr>
-          <w:p>
-            <w:r>
-              <w:t>1</w:t>
-            </w:r>
-          </w:p>
-        </w:tc>
-        <w:tc>
-          <w:tcPr>
-            <w:tcW w:w="1134" w:type="dxa"/>
-          </w:tcPr>
-          <w:p>
-            <w:r>
-              <w:t>1</w:t>
-            </w:r>
-          </w:p>
-        </w:tc>
-        <w:tc>
-          <w:tcPr>
-            <w:tcW w:w="567" w:type="dxa"/>
-            <w:tcBorders>
-              <w:right w:val="single" w:sz="24" w:space="0" w:color="auto"/>
-            </w:tcBorders>
-          </w:tcPr>
-          <w:p>
-            <w:pPr>
-              <w:rPr>
-                <w:strike/>
-                <w:color w:val="FFFFFF" w:themeColor="background1"/>
-              </w:rPr>
-            </w:pPr>
-            <w:r>
-              <w:rPr>
-                <w:strike/>
-                <w:color w:val="FFFFFF" w:themeColor="background1"/>
-              </w:rPr>
-              <w:t>1</w:t>
-            </w:r>
-          </w:p>
-        </w:tc>
-        <w:tc>
-          <w:tcPr>
-            <w:tcW w:w="850" w:type="dxa"/>
+              <w:t>300</w:t>
+            </w:r>
+          </w:p>
+        </w:tc>
+        <w:tc>
+          <w:tcPr>
+            <w:tcW w:w="941" w:type="dxa"/>
+          </w:tcPr>
+          <w:p>
+            <w:r>
+              <w:t>300</w:t>
+            </w:r>
+          </w:p>
+        </w:tc>
+        <w:tc>
+          <w:tcPr>
+            <w:tcW w:w="1079" w:type="dxa"/>
+          </w:tcPr>
+          <w:p>
+            <w:r>
+              <w:t>400</w:t>
+            </w:r>
+          </w:p>
+        </w:tc>
+        <w:tc>
+          <w:tcPr>
+            <w:tcW w:w="993" w:type="dxa"/>
+          </w:tcPr>
+          <w:p>
+            <w:r>
+              <w:t>400</w:t>
+            </w:r>
+          </w:p>
+        </w:tc>
+        <w:tc>
+          <w:tcPr>
+            <w:tcW w:w="992" w:type="dxa"/>
             <w:tcBorders>
               <w:left w:val="single" w:sz="24" w:space="0" w:color="auto"/>
             </w:tcBorders>
           </w:tcPr>
           <w:p>
             <w:r>
-              <w:t>1</w:t>
-            </w:r>
-          </w:p>
-        </w:tc>
-        <w:tc>
-          <w:tcPr>
-            <w:tcW w:w="851" w:type="dxa"/>
-          </w:tcPr>
-          <w:p>
-            <w:r>
-              <w:t>1</w:t>
-            </w:r>
-          </w:p>
-        </w:tc>
-        <w:tc>
-          <w:tcPr>
-            <w:tcW w:w="850" w:type="dxa"/>
-          </w:tcPr>
-          <w:p>
-            <w:r>
-              <w:t>1</w:t>
+              <w:t>300</w:t>
             </w:r>
           </w:p>
         </w:tc>
@@ -2027,7 +2768,7 @@
           </w:tcPr>
           <w:p>
             <w:r>
-              <w:t>1</w:t>
+              <w:t>300</w:t>
             </w:r>
           </w:p>
         </w:tc>
@@ -2035,7 +2776,21 @@
           <w:tcPr>
             <w:tcW w:w="1134" w:type="dxa"/>
           </w:tcPr>
-          <w:p/>
+          <w:p>
+            <w:r>
+              <w:t>400</w:t>
+            </w:r>
+          </w:p>
+        </w:tc>
+        <w:tc>
+          <w:tcPr>
+            <w:tcW w:w="1134" w:type="dxa"/>
+          </w:tcPr>
+          <w:p>
+            <w:r>
+              <w:t>400</w:t>
+            </w:r>
+          </w:p>
         </w:tc>
       </w:tr>
       <w:tr>
@@ -2044,238 +2799,8 @@
             <w:tcW w:w="2137" w:type="dxa"/>
           </w:tcPr>
           <w:p>
-            <w:r>
-              <w:t>Accuracy(mean/max)</w:t>
-            </w:r>
-          </w:p>
-        </w:tc>
-        <w:tc>
-          <w:tcPr>
-            <w:tcW w:w="941" w:type="dxa"/>
-          </w:tcPr>
-          <w:p>
-            <w:r>
-              <w:t>0.6953</w:t>
-            </w:r>
-            <w:r>
-              <w:t>/</w:t>
-            </w:r>
-          </w:p>
-          <w:p>
-            <w:r>
-              <w:t>0.7133</w:t>
-            </w:r>
-          </w:p>
-        </w:tc>
-        <w:tc>
-          <w:tcPr>
-            <w:tcW w:w="941" w:type="dxa"/>
-          </w:tcPr>
-          <w:p>
-            <w:r>
-              <w:t>0.7380</w:t>
-            </w:r>
-            <w:r>
-              <w:t>/</w:t>
-            </w:r>
-          </w:p>
-          <w:p>
-            <w:r>
-              <w:t>0.7800</w:t>
-            </w:r>
-          </w:p>
-        </w:tc>
-        <w:tc>
-          <w:tcPr>
-            <w:tcW w:w="938" w:type="dxa"/>
-          </w:tcPr>
-          <w:p>
-            <w:r>
-              <w:t>0.6733</w:t>
-            </w:r>
-            <w:r>
-              <w:t>/0.70</w:t>
-            </w:r>
-          </w:p>
-        </w:tc>
-        <w:tc>
-          <w:tcPr>
-            <w:tcW w:w="1134" w:type="dxa"/>
-          </w:tcPr>
-          <w:p>
-            <w:r>
-              <w:t>0.6873</w:t>
-            </w:r>
-          </w:p>
-        </w:tc>
-        <w:tc>
-          <w:tcPr>
-            <w:tcW w:w="567" w:type="dxa"/>
-            <w:tcBorders>
-              <w:right w:val="single" w:sz="24" w:space="0" w:color="auto"/>
-            </w:tcBorders>
-          </w:tcPr>
-          <w:p>
-            <w:pPr>
-              <w:rPr>
-                <w:strike/>
-              </w:rPr>
-            </w:pPr>
-          </w:p>
-        </w:tc>
-        <w:tc>
-          <w:tcPr>
-            <w:tcW w:w="850" w:type="dxa"/>
-            <w:tcBorders>
-              <w:left w:val="single" w:sz="24" w:space="0" w:color="auto"/>
-            </w:tcBorders>
-          </w:tcPr>
-          <w:p>
-            <w:r>
-              <w:t>0.6373</w:t>
-            </w:r>
-          </w:p>
-        </w:tc>
-        <w:tc>
-          <w:tcPr>
-            <w:tcW w:w="851" w:type="dxa"/>
-          </w:tcPr>
-          <w:p/>
-        </w:tc>
-        <w:tc>
-          <w:tcPr>
-            <w:tcW w:w="850" w:type="dxa"/>
-          </w:tcPr>
-          <w:p/>
-        </w:tc>
-        <w:tc>
-          <w:tcPr>
-            <w:tcW w:w="992" w:type="dxa"/>
-          </w:tcPr>
-          <w:p/>
-        </w:tc>
-        <w:tc>
-          <w:tcPr>
-            <w:tcW w:w="1134" w:type="dxa"/>
-          </w:tcPr>
-          <w:p/>
-        </w:tc>
-      </w:tr>
-      <w:tr>
-        <w:tc>
-          <w:tcPr>
-            <w:tcW w:w="2137" w:type="dxa"/>
-          </w:tcPr>
-          <w:p>
             <w:proofErr w:type="spellStart"/>
-            <w:r>
-              <w:t>ticktok</w:t>
-            </w:r>
-            <w:proofErr w:type="spellEnd"/>
-          </w:p>
-        </w:tc>
-        <w:tc>
-          <w:tcPr>
-            <w:tcW w:w="941" w:type="dxa"/>
-          </w:tcPr>
-          <w:p>
-            <w:r>
-              <w:t xml:space="preserve">  7.3385</w:t>
-            </w:r>
-          </w:p>
-        </w:tc>
-        <w:tc>
-          <w:tcPr>
-            <w:tcW w:w="941" w:type="dxa"/>
-          </w:tcPr>
-          <w:p>
-            <w:r>
-              <w:t>10.6029</w:t>
-            </w:r>
-          </w:p>
-        </w:tc>
-        <w:tc>
-          <w:tcPr>
-            <w:tcW w:w="938" w:type="dxa"/>
-          </w:tcPr>
-          <w:p>
-            <w:r>
-              <w:t>13.2482</w:t>
-            </w:r>
-            <w:bookmarkStart w:id="0" w:name="_GoBack"/>
-            <w:bookmarkEnd w:id="0"/>
-          </w:p>
-        </w:tc>
-        <w:tc>
-          <w:tcPr>
-            <w:tcW w:w="1134" w:type="dxa"/>
-          </w:tcPr>
-          <w:p>
-            <w:r>
-              <w:t xml:space="preserve">   18.6867</w:t>
-            </w:r>
-          </w:p>
-        </w:tc>
-        <w:tc>
-          <w:tcPr>
-            <w:tcW w:w="567" w:type="dxa"/>
-            <w:tcBorders>
-              <w:right w:val="single" w:sz="24" w:space="0" w:color="auto"/>
-            </w:tcBorders>
-          </w:tcPr>
-          <w:p>
-            <w:pPr>
-              <w:rPr>
-                <w:strike/>
-              </w:rPr>
-            </w:pPr>
-          </w:p>
-        </w:tc>
-        <w:tc>
-          <w:tcPr>
-            <w:tcW w:w="850" w:type="dxa"/>
-            <w:tcBorders>
-              <w:left w:val="single" w:sz="24" w:space="0" w:color="auto"/>
-            </w:tcBorders>
-          </w:tcPr>
-          <w:p>
-            <w:r>
-              <w:t>31.241</w:t>
-            </w:r>
-          </w:p>
-        </w:tc>
-        <w:tc>
-          <w:tcPr>
-            <w:tcW w:w="851" w:type="dxa"/>
-          </w:tcPr>
-          <w:p/>
-        </w:tc>
-        <w:tc>
-          <w:tcPr>
-            <w:tcW w:w="850" w:type="dxa"/>
-          </w:tcPr>
-          <w:p/>
-        </w:tc>
-        <w:tc>
-          <w:tcPr>
-            <w:tcW w:w="992" w:type="dxa"/>
-          </w:tcPr>
-          <w:p/>
-        </w:tc>
-        <w:tc>
-          <w:tcPr>
-            <w:tcW w:w="1134" w:type="dxa"/>
-          </w:tcPr>
-          <w:p/>
-        </w:tc>
-      </w:tr>
-      <w:tr>
-        <w:tc>
-          <w:tcPr>
-            <w:tcW w:w="2137" w:type="dxa"/>
-          </w:tcPr>
-          <w:p>
-            <w:proofErr w:type="spellStart"/>
+            <w:proofErr w:type="gramStart"/>
             <w:r>
               <w:rPr>
                 <w:rFonts w:ascii="Courier New" w:hAnsi="Courier New" w:cs="Courier New"/>
@@ -2283,94 +2808,62 @@
                 <w:sz w:val="20"/>
                 <w:szCs w:val="20"/>
               </w:rPr>
-              <w:t>param.num</w:t>
+              <w:t>param.depth</w:t>
             </w:r>
             <w:proofErr w:type="spellEnd"/>
-          </w:p>
-        </w:tc>
-        <w:tc>
-          <w:tcPr>
-            <w:tcW w:w="941" w:type="dxa"/>
-          </w:tcPr>
-          <w:p>
-            <w:r>
-              <w:t>300</w:t>
-            </w:r>
-          </w:p>
-        </w:tc>
-        <w:tc>
-          <w:tcPr>
-            <w:tcW w:w="941" w:type="dxa"/>
-          </w:tcPr>
-          <w:p>
-            <w:r>
-              <w:t>300</w:t>
-            </w:r>
-          </w:p>
-        </w:tc>
-        <w:tc>
-          <w:tcPr>
-            <w:tcW w:w="938" w:type="dxa"/>
-          </w:tcPr>
-          <w:p>
-            <w:r>
-              <w:t>400</w:t>
-            </w:r>
-          </w:p>
-        </w:tc>
-        <w:tc>
-          <w:tcPr>
-            <w:tcW w:w="1134" w:type="dxa"/>
-          </w:tcPr>
-          <w:p>
-            <w:r>
-              <w:t>400</w:t>
-            </w:r>
-          </w:p>
-        </w:tc>
-        <w:tc>
-          <w:tcPr>
-            <w:tcW w:w="567" w:type="dxa"/>
-            <w:tcBorders>
-              <w:right w:val="single" w:sz="24" w:space="0" w:color="auto"/>
-            </w:tcBorders>
-          </w:tcPr>
-          <w:p>
-            <w:r>
-              <w:t>300</w:t>
-            </w:r>
-          </w:p>
-        </w:tc>
-        <w:tc>
-          <w:tcPr>
-            <w:tcW w:w="850" w:type="dxa"/>
+            <w:proofErr w:type="gramEnd"/>
+          </w:p>
+        </w:tc>
+        <w:tc>
+          <w:tcPr>
+            <w:tcW w:w="941" w:type="dxa"/>
+          </w:tcPr>
+          <w:p>
+            <w:r>
+              <w:t>4</w:t>
+            </w:r>
+          </w:p>
+        </w:tc>
+        <w:tc>
+          <w:tcPr>
+            <w:tcW w:w="941" w:type="dxa"/>
+          </w:tcPr>
+          <w:p>
+            <w:r>
+              <w:t>4</w:t>
+            </w:r>
+          </w:p>
+        </w:tc>
+        <w:tc>
+          <w:tcPr>
+            <w:tcW w:w="1079" w:type="dxa"/>
+          </w:tcPr>
+          <w:p>
+            <w:r>
+              <w:t>4</w:t>
+            </w:r>
+          </w:p>
+        </w:tc>
+        <w:tc>
+          <w:tcPr>
+            <w:tcW w:w="993" w:type="dxa"/>
+          </w:tcPr>
+          <w:p>
+            <w:r>
+              <w:t>4</w:t>
+            </w:r>
+          </w:p>
+        </w:tc>
+        <w:tc>
+          <w:tcPr>
+            <w:tcW w:w="992" w:type="dxa"/>
             <w:tcBorders>
               <w:left w:val="single" w:sz="24" w:space="0" w:color="auto"/>
             </w:tcBorders>
           </w:tcPr>
           <w:p>
             <w:r>
-              <w:t>300</w:t>
-            </w:r>
-          </w:p>
-        </w:tc>
-        <w:tc>
-          <w:tcPr>
-            <w:tcW w:w="851" w:type="dxa"/>
-          </w:tcPr>
-          <w:p>
-            <w:r>
-              <w:t>300</w:t>
-            </w:r>
-          </w:p>
-        </w:tc>
-        <w:tc>
-          <w:tcPr>
-            <w:tcW w:w="850" w:type="dxa"/>
-          </w:tcPr>
-          <w:p>
-            <w:r>
-              <w:t>400</w:t>
+              <w:t>4</w:t>
             </w:r>
           </w:p>
         </w:tc>
@@ -2380,7 +2873,7 @@
           </w:tcPr>
           <w:p>
             <w:r>
-              <w:t>400</w:t>
+              <w:t>4</w:t>
             </w:r>
           </w:p>
         </w:tc>
@@ -2390,7 +2883,17 @@
           </w:tcPr>
           <w:p>
             <w:r>
-              <w:t>150</w:t>
+              <w:t>4</w:t>
+            </w:r>
+          </w:p>
+        </w:tc>
+        <w:tc>
+          <w:tcPr>
+            <w:tcW w:w="1134" w:type="dxa"/>
+          </w:tcPr>
+          <w:p>
+            <w:r>
+              <w:t>4</w:t>
             </w:r>
           </w:p>
         </w:tc>
@@ -2402,6 +2905,7 @@
           </w:tcPr>
           <w:p>
             <w:proofErr w:type="spellStart"/>
+            <w:proofErr w:type="gramStart"/>
             <w:r>
               <w:rPr>
                 <w:rFonts w:ascii="Courier New" w:hAnsi="Courier New" w:cs="Courier New"/>
@@ -2409,94 +2913,62 @@
                 <w:sz w:val="20"/>
                 <w:szCs w:val="20"/>
               </w:rPr>
-              <w:t>param.depth</w:t>
+              <w:t>param.splitNum</w:t>
             </w:r>
             <w:proofErr w:type="spellEnd"/>
-          </w:p>
-        </w:tc>
-        <w:tc>
-          <w:tcPr>
-            <w:tcW w:w="941" w:type="dxa"/>
-          </w:tcPr>
-          <w:p>
-            <w:r>
-              <w:t>4</w:t>
-            </w:r>
-          </w:p>
-        </w:tc>
-        <w:tc>
-          <w:tcPr>
-            <w:tcW w:w="941" w:type="dxa"/>
-          </w:tcPr>
-          <w:p>
-            <w:r>
-              <w:t>4</w:t>
-            </w:r>
-          </w:p>
-        </w:tc>
-        <w:tc>
-          <w:tcPr>
-            <w:tcW w:w="938" w:type="dxa"/>
-          </w:tcPr>
-          <w:p>
-            <w:r>
-              <w:t>4</w:t>
-            </w:r>
-          </w:p>
-        </w:tc>
-        <w:tc>
-          <w:tcPr>
-            <w:tcW w:w="1134" w:type="dxa"/>
-          </w:tcPr>
-          <w:p>
-            <w:r>
-              <w:t>4</w:t>
-            </w:r>
-          </w:p>
-        </w:tc>
-        <w:tc>
-          <w:tcPr>
-            <w:tcW w:w="567" w:type="dxa"/>
-            <w:tcBorders>
-              <w:right w:val="single" w:sz="24" w:space="0" w:color="auto"/>
-            </w:tcBorders>
-          </w:tcPr>
-          <w:p>
-            <w:r>
-              <w:t>4</w:t>
-            </w:r>
-          </w:p>
-        </w:tc>
-        <w:tc>
-          <w:tcPr>
-            <w:tcW w:w="850" w:type="dxa"/>
+            <w:proofErr w:type="gramEnd"/>
+          </w:p>
+        </w:tc>
+        <w:tc>
+          <w:tcPr>
+            <w:tcW w:w="941" w:type="dxa"/>
+          </w:tcPr>
+          <w:p>
+            <w:r>
+              <w:t>5</w:t>
+            </w:r>
+          </w:p>
+        </w:tc>
+        <w:tc>
+          <w:tcPr>
+            <w:tcW w:w="941" w:type="dxa"/>
+          </w:tcPr>
+          <w:p>
+            <w:r>
+              <w:t>5</w:t>
+            </w:r>
+          </w:p>
+        </w:tc>
+        <w:tc>
+          <w:tcPr>
+            <w:tcW w:w="1079" w:type="dxa"/>
+          </w:tcPr>
+          <w:p>
+            <w:r>
+              <w:t>5</w:t>
+            </w:r>
+          </w:p>
+        </w:tc>
+        <w:tc>
+          <w:tcPr>
+            <w:tcW w:w="993" w:type="dxa"/>
+          </w:tcPr>
+          <w:p>
+            <w:r>
+              <w:t>5</w:t>
+            </w:r>
+          </w:p>
+        </w:tc>
+        <w:tc>
+          <w:tcPr>
+            <w:tcW w:w="992" w:type="dxa"/>
             <w:tcBorders>
               <w:left w:val="single" w:sz="24" w:space="0" w:color="auto"/>
             </w:tcBorders>
           </w:tcPr>
           <w:p>
             <w:r>
-              <w:t>4</w:t>
-            </w:r>
-          </w:p>
-        </w:tc>
-        <w:tc>
-          <w:tcPr>
-            <w:tcW w:w="851" w:type="dxa"/>
-          </w:tcPr>
-          <w:p>
-            <w:r>
-              <w:t>4</w:t>
-            </w:r>
-          </w:p>
-        </w:tc>
-        <w:tc>
-          <w:tcPr>
-            <w:tcW w:w="850" w:type="dxa"/>
-          </w:tcPr>
-          <w:p>
-            <w:r>
-              <w:t>4</w:t>
+              <w:t>50</w:t>
             </w:r>
           </w:p>
         </w:tc>
@@ -2506,7 +2978,7 @@
           </w:tcPr>
           <w:p>
             <w:r>
-              <w:t>4</w:t>
+              <w:t>100</w:t>
             </w:r>
           </w:p>
         </w:tc>
@@ -2516,7 +2988,17 @@
           </w:tcPr>
           <w:p>
             <w:r>
-              <w:t>4</w:t>
+              <w:t>150</w:t>
+            </w:r>
+          </w:p>
+        </w:tc>
+        <w:tc>
+          <w:tcPr>
+            <w:tcW w:w="1134" w:type="dxa"/>
+          </w:tcPr>
+          <w:p>
+            <w:r>
+              <w:t>100</w:t>
             </w:r>
           </w:p>
         </w:tc>
@@ -2528,6 +3010,7 @@
           </w:tcPr>
           <w:p>
             <w:proofErr w:type="spellStart"/>
+            <w:proofErr w:type="gramStart"/>
             <w:r>
               <w:rPr>
                 <w:rFonts w:ascii="Courier New" w:hAnsi="Courier New" w:cs="Courier New"/>
@@ -2535,94 +3018,62 @@
                 <w:sz w:val="20"/>
                 <w:szCs w:val="20"/>
               </w:rPr>
-              <w:t>param.splitNum</w:t>
+              <w:t>param.split</w:t>
             </w:r>
             <w:proofErr w:type="spellEnd"/>
-          </w:p>
-        </w:tc>
-        <w:tc>
-          <w:tcPr>
-            <w:tcW w:w="941" w:type="dxa"/>
-          </w:tcPr>
-          <w:p>
-            <w:r>
-              <w:t>5</w:t>
-            </w:r>
-          </w:p>
-        </w:tc>
-        <w:tc>
-          <w:tcPr>
-            <w:tcW w:w="941" w:type="dxa"/>
-          </w:tcPr>
-          <w:p>
-            <w:r>
-              <w:t>5</w:t>
-            </w:r>
-          </w:p>
-        </w:tc>
-        <w:tc>
-          <w:tcPr>
-            <w:tcW w:w="938" w:type="dxa"/>
-          </w:tcPr>
-          <w:p>
-            <w:r>
-              <w:t>5</w:t>
-            </w:r>
-          </w:p>
-        </w:tc>
-        <w:tc>
-          <w:tcPr>
-            <w:tcW w:w="1134" w:type="dxa"/>
-          </w:tcPr>
-          <w:p>
-            <w:r>
-              <w:t>5</w:t>
-            </w:r>
-          </w:p>
-        </w:tc>
-        <w:tc>
-          <w:tcPr>
-            <w:tcW w:w="567" w:type="dxa"/>
-            <w:tcBorders>
-              <w:right w:val="single" w:sz="24" w:space="0" w:color="auto"/>
-            </w:tcBorders>
-          </w:tcPr>
-          <w:p>
-            <w:r>
-              <w:t>5</w:t>
-            </w:r>
-          </w:p>
-        </w:tc>
-        <w:tc>
-          <w:tcPr>
-            <w:tcW w:w="850" w:type="dxa"/>
+            <w:proofErr w:type="gramEnd"/>
+          </w:p>
+        </w:tc>
+        <w:tc>
+          <w:tcPr>
+            <w:tcW w:w="941" w:type="dxa"/>
+          </w:tcPr>
+          <w:p>
+            <w:r>
+              <w:t>IG</w:t>
+            </w:r>
+          </w:p>
+        </w:tc>
+        <w:tc>
+          <w:tcPr>
+            <w:tcW w:w="941" w:type="dxa"/>
+          </w:tcPr>
+          <w:p>
+            <w:r>
+              <w:t>IG</w:t>
+            </w:r>
+          </w:p>
+        </w:tc>
+        <w:tc>
+          <w:tcPr>
+            <w:tcW w:w="1079" w:type="dxa"/>
+          </w:tcPr>
+          <w:p>
+            <w:r>
+              <w:t>IG</w:t>
+            </w:r>
+          </w:p>
+        </w:tc>
+        <w:tc>
+          <w:tcPr>
+            <w:tcW w:w="993" w:type="dxa"/>
+          </w:tcPr>
+          <w:p>
+            <w:r>
+              <w:t>IG</w:t>
+            </w:r>
+          </w:p>
+        </w:tc>
+        <w:tc>
+          <w:tcPr>
+            <w:tcW w:w="992" w:type="dxa"/>
             <w:tcBorders>
               <w:left w:val="single" w:sz="24" w:space="0" w:color="auto"/>
             </w:tcBorders>
           </w:tcPr>
           <w:p>
             <w:r>
-              <w:t>50</w:t>
-            </w:r>
-          </w:p>
-        </w:tc>
-        <w:tc>
-          <w:tcPr>
-            <w:tcW w:w="851" w:type="dxa"/>
-          </w:tcPr>
-          <w:p>
-            <w:r>
-              <w:t>100</w:t>
-            </w:r>
-          </w:p>
-        </w:tc>
-        <w:tc>
-          <w:tcPr>
-            <w:tcW w:w="850" w:type="dxa"/>
-          </w:tcPr>
-          <w:p>
-            <w:r>
-              <w:t>150</w:t>
+              <w:t>IG</w:t>
             </w:r>
           </w:p>
         </w:tc>
@@ -2632,7 +3083,7 @@
           </w:tcPr>
           <w:p>
             <w:r>
-              <w:t>100</w:t>
+              <w:t>IG</w:t>
             </w:r>
           </w:p>
         </w:tc>
@@ -2642,7 +3093,17 @@
           </w:tcPr>
           <w:p>
             <w:r>
-              <w:t>100</w:t>
+              <w:t>IG</w:t>
+            </w:r>
+          </w:p>
+        </w:tc>
+        <w:tc>
+          <w:tcPr>
+            <w:tcW w:w="1134" w:type="dxa"/>
+          </w:tcPr>
+          <w:p>
+            <w:r>
+              <w:t>IG</w:t>
             </w:r>
           </w:p>
         </w:tc>
@@ -2654,6 +3115,7 @@
           </w:tcPr>
           <w:p>
             <w:proofErr w:type="spellStart"/>
+            <w:proofErr w:type="gramStart"/>
             <w:r>
               <w:rPr>
                 <w:rFonts w:ascii="Courier New" w:hAnsi="Courier New" w:cs="Courier New"/>
@@ -2663,123 +3125,7 @@
               </w:rPr>
               <w:t>param.split</w:t>
             </w:r>
-            <w:proofErr w:type="spellEnd"/>
-          </w:p>
-        </w:tc>
-        <w:tc>
-          <w:tcPr>
-            <w:tcW w:w="941" w:type="dxa"/>
-          </w:tcPr>
-          <w:p>
-            <w:r>
-              <w:t>IG</w:t>
-            </w:r>
-          </w:p>
-        </w:tc>
-        <w:tc>
-          <w:tcPr>
-            <w:tcW w:w="941" w:type="dxa"/>
-          </w:tcPr>
-          <w:p>
-            <w:r>
-              <w:t>IG</w:t>
-            </w:r>
-          </w:p>
-        </w:tc>
-        <w:tc>
-          <w:tcPr>
-            <w:tcW w:w="938" w:type="dxa"/>
-          </w:tcPr>
-          <w:p>
-            <w:r>
-              <w:t>IG</w:t>
-            </w:r>
-          </w:p>
-        </w:tc>
-        <w:tc>
-          <w:tcPr>
-            <w:tcW w:w="1134" w:type="dxa"/>
-          </w:tcPr>
-          <w:p>
-            <w:r>
-              <w:t>IG</w:t>
-            </w:r>
-          </w:p>
-        </w:tc>
-        <w:tc>
-          <w:tcPr>
-            <w:tcW w:w="567" w:type="dxa"/>
-            <w:tcBorders>
-              <w:right w:val="single" w:sz="24" w:space="0" w:color="auto"/>
-            </w:tcBorders>
-          </w:tcPr>
-          <w:p>
-            <w:r>
-              <w:t>IG</w:t>
-            </w:r>
-          </w:p>
-        </w:tc>
-        <w:tc>
-          <w:tcPr>
-            <w:tcW w:w="850" w:type="dxa"/>
-            <w:tcBorders>
-              <w:left w:val="single" w:sz="24" w:space="0" w:color="auto"/>
-            </w:tcBorders>
-          </w:tcPr>
-          <w:p>
-            <w:r>
-              <w:t>IG</w:t>
-            </w:r>
-          </w:p>
-        </w:tc>
-        <w:tc>
-          <w:tcPr>
-            <w:tcW w:w="851" w:type="dxa"/>
-          </w:tcPr>
-          <w:p>
-            <w:r>
-              <w:t>IG</w:t>
-            </w:r>
-          </w:p>
-        </w:tc>
-        <w:tc>
-          <w:tcPr>
-            <w:tcW w:w="850" w:type="dxa"/>
-          </w:tcPr>
-          <w:p>
-            <w:r>
-              <w:t>IG</w:t>
-            </w:r>
-          </w:p>
-        </w:tc>
-        <w:tc>
-          <w:tcPr>
-            <w:tcW w:w="992" w:type="dxa"/>
-          </w:tcPr>
-          <w:p>
-            <w:r>
-              <w:t>IG</w:t>
-            </w:r>
-          </w:p>
-        </w:tc>
-        <w:tc>
-          <w:tcPr>
-            <w:tcW w:w="1134" w:type="dxa"/>
-          </w:tcPr>
-          <w:p>
-            <w:r>
-              <w:t>IG</w:t>
-            </w:r>
-          </w:p>
-        </w:tc>
-      </w:tr>
-      <w:tr>
-        <w:tc>
-          <w:tcPr>
-            <w:tcW w:w="2137" w:type="dxa"/>
-          </w:tcPr>
-          <w:p>
-            <w:proofErr w:type="spellStart"/>
+            <w:proofErr w:type="gramEnd"/>
             <w:r>
               <w:rPr>
                 <w:rFonts w:ascii="Courier New" w:hAnsi="Courier New" w:cs="Courier New"/>
@@ -2787,7 +3133,7 @@
                 <w:sz w:val="20"/>
                 <w:szCs w:val="20"/>
               </w:rPr>
-              <w:t>param.split_func</w:t>
+              <w:t>_func</w:t>
             </w:r>
             <w:proofErr w:type="spellEnd"/>
           </w:p>
@@ -2814,7 +3160,7 @@
         </w:tc>
         <w:tc>
           <w:tcPr>
-            <w:tcW w:w="938" w:type="dxa"/>
+            <w:tcW w:w="1079" w:type="dxa"/>
           </w:tcPr>
           <w:p>
             <w:r>
@@ -2824,7 +3170,7 @@
         </w:tc>
         <w:tc>
           <w:tcPr>
-            <w:tcW w:w="1134" w:type="dxa"/>
+            <w:tcW w:w="993" w:type="dxa"/>
           </w:tcPr>
           <w:p>
             <w:r>
@@ -2834,20 +3180,7 @@
         </w:tc>
         <w:tc>
           <w:tcPr>
-            <w:tcW w:w="567" w:type="dxa"/>
-            <w:tcBorders>
-              <w:right w:val="single" w:sz="24" w:space="0" w:color="auto"/>
-            </w:tcBorders>
-          </w:tcPr>
-          <w:p>
-            <w:r>
-              <w:t>2</w:t>
-            </w:r>
-          </w:p>
-        </w:tc>
-        <w:tc>
-          <w:tcPr>
-            <w:tcW w:w="850" w:type="dxa"/>
+            <w:tcW w:w="992" w:type="dxa"/>
             <w:tcBorders>
               <w:left w:val="single" w:sz="24" w:space="0" w:color="auto"/>
             </w:tcBorders>
@@ -2860,7 +3193,7 @@
         </w:tc>
         <w:tc>
           <w:tcPr>
-            <w:tcW w:w="851" w:type="dxa"/>
+            <w:tcW w:w="992" w:type="dxa"/>
           </w:tcPr>
           <w:p>
             <w:r>
@@ -2870,7 +3203,7 @@
         </w:tc>
         <w:tc>
           <w:tcPr>
-            <w:tcW w:w="850" w:type="dxa"/>
+            <w:tcW w:w="1134" w:type="dxa"/>
           </w:tcPr>
           <w:p>
             <w:r>
@@ -2880,21 +3213,11 @@
         </w:tc>
         <w:tc>
           <w:tcPr>
-            <w:tcW w:w="992" w:type="dxa"/>
+            <w:tcW w:w="1134" w:type="dxa"/>
           </w:tcPr>
           <w:p>
             <w:r>
               <w:t>1</w:t>
-            </w:r>
-          </w:p>
-        </w:tc>
-        <w:tc>
-          <w:tcPr>
-            <w:tcW w:w="1134" w:type="dxa"/>
-          </w:tcPr>
-          <w:p>
-            <w:r>
-              <w:t>2</w:t>
             </w:r>
           </w:p>
         </w:tc>
@@ -2924,7 +3247,7 @@
         </w:tc>
         <w:tc>
           <w:tcPr>
-            <w:tcW w:w="938" w:type="dxa"/>
+            <w:tcW w:w="1079" w:type="dxa"/>
           </w:tcPr>
           <w:p>
             <w:r>
@@ -2934,22 +3257,13 @@
         </w:tc>
         <w:tc>
           <w:tcPr>
-            <w:tcW w:w="1134" w:type="dxa"/>
+            <w:tcW w:w="993" w:type="dxa"/>
           </w:tcPr>
           <w:p/>
         </w:tc>
         <w:tc>
           <w:tcPr>
-            <w:tcW w:w="567" w:type="dxa"/>
-            <w:tcBorders>
-              <w:right w:val="single" w:sz="24" w:space="0" w:color="auto"/>
-            </w:tcBorders>
-          </w:tcPr>
-          <w:p/>
-        </w:tc>
-        <w:tc>
-          <w:tcPr>
-            <w:tcW w:w="850" w:type="dxa"/>
+            <w:tcW w:w="992" w:type="dxa"/>
             <w:tcBorders>
               <w:left w:val="single" w:sz="24" w:space="0" w:color="auto"/>
             </w:tcBorders>
@@ -2958,19 +3272,13 @@
         </w:tc>
         <w:tc>
           <w:tcPr>
-            <w:tcW w:w="851" w:type="dxa"/>
+            <w:tcW w:w="992" w:type="dxa"/>
           </w:tcPr>
           <w:p/>
         </w:tc>
         <w:tc>
           <w:tcPr>
-            <w:tcW w:w="850" w:type="dxa"/>
-          </w:tcPr>
-          <w:p/>
-        </w:tc>
-        <w:tc>
-          <w:tcPr>
-            <w:tcW w:w="992" w:type="dxa"/>
+            <w:tcW w:w="1134" w:type="dxa"/>
           </w:tcPr>
           <w:p/>
         </w:tc>
@@ -3022,7 +3330,7 @@
         </w:tc>
         <w:tc>
           <w:tcPr>
-            <w:tcW w:w="938" w:type="dxa"/>
+            <w:tcW w:w="1079" w:type="dxa"/>
           </w:tcPr>
           <w:p>
             <w:r>
@@ -3032,7 +3340,7 @@
         </w:tc>
         <w:tc>
           <w:tcPr>
-            <w:tcW w:w="1134" w:type="dxa"/>
+            <w:tcW w:w="993" w:type="dxa"/>
           </w:tcPr>
           <w:p>
             <w:r>
@@ -3042,20 +3350,7 @@
         </w:tc>
         <w:tc>
           <w:tcPr>
-            <w:tcW w:w="567" w:type="dxa"/>
-            <w:tcBorders>
-              <w:right w:val="single" w:sz="24" w:space="0" w:color="auto"/>
-            </w:tcBorders>
-          </w:tcPr>
-          <w:p>
-            <w:r>
-              <w:t>300</w:t>
-            </w:r>
-          </w:p>
-        </w:tc>
-        <w:tc>
-          <w:tcPr>
-            <w:tcW w:w="850" w:type="dxa"/>
+            <w:tcW w:w="992" w:type="dxa"/>
             <w:tcBorders>
               <w:left w:val="single" w:sz="24" w:space="0" w:color="auto"/>
             </w:tcBorders>
@@ -3068,7 +3363,7 @@
         </w:tc>
         <w:tc>
           <w:tcPr>
-            <w:tcW w:w="851" w:type="dxa"/>
+            <w:tcW w:w="992" w:type="dxa"/>
           </w:tcPr>
           <w:p>
             <w:r>
@@ -3078,7 +3373,7 @@
         </w:tc>
         <w:tc>
           <w:tcPr>
-            <w:tcW w:w="850" w:type="dxa"/>
+            <w:tcW w:w="1134" w:type="dxa"/>
           </w:tcPr>
           <w:p>
             <w:r>
@@ -3088,21 +3383,11 @@
         </w:tc>
         <w:tc>
           <w:tcPr>
-            <w:tcW w:w="992" w:type="dxa"/>
+            <w:tcW w:w="1134" w:type="dxa"/>
           </w:tcPr>
           <w:p>
             <w:r>
               <w:t>400</w:t>
-            </w:r>
-          </w:p>
-        </w:tc>
-        <w:tc>
-          <w:tcPr>
-            <w:tcW w:w="1134" w:type="dxa"/>
-          </w:tcPr>
-          <w:p>
-            <w:r>
-              <w:t>150</w:t>
             </w:r>
           </w:p>
         </w:tc>
@@ -3114,6 +3399,7 @@
           </w:tcPr>
           <w:p>
             <w:proofErr w:type="spellStart"/>
+            <w:proofErr w:type="gramStart"/>
             <w:r>
               <w:rPr>
                 <w:rFonts w:ascii="Courier New" w:hAnsi="Courier New" w:cs="Courier New"/>
@@ -3124,6 +3410,7 @@
               <w:t>param.depth</w:t>
             </w:r>
             <w:proofErr w:type="spellEnd"/>
+            <w:proofErr w:type="gramEnd"/>
           </w:p>
         </w:tc>
         <w:tc>
@@ -3148,7 +3435,7 @@
         </w:tc>
         <w:tc>
           <w:tcPr>
-            <w:tcW w:w="938" w:type="dxa"/>
+            <w:tcW w:w="1079" w:type="dxa"/>
           </w:tcPr>
           <w:p>
             <w:r>
@@ -3158,7 +3445,7 @@
         </w:tc>
         <w:tc>
           <w:tcPr>
-            <w:tcW w:w="1134" w:type="dxa"/>
+            <w:tcW w:w="993" w:type="dxa"/>
           </w:tcPr>
           <w:p>
             <w:r>
@@ -3168,20 +3455,7 @@
         </w:tc>
         <w:tc>
           <w:tcPr>
-            <w:tcW w:w="567" w:type="dxa"/>
-            <w:tcBorders>
-              <w:right w:val="single" w:sz="24" w:space="0" w:color="auto"/>
-            </w:tcBorders>
-          </w:tcPr>
-          <w:p>
-            <w:r>
-              <w:t>4</w:t>
-            </w:r>
-          </w:p>
-        </w:tc>
-        <w:tc>
-          <w:tcPr>
-            <w:tcW w:w="850" w:type="dxa"/>
+            <w:tcW w:w="992" w:type="dxa"/>
             <w:tcBorders>
               <w:left w:val="single" w:sz="24" w:space="0" w:color="auto"/>
             </w:tcBorders>
@@ -3194,7 +3468,7 @@
         </w:tc>
         <w:tc>
           <w:tcPr>
-            <w:tcW w:w="851" w:type="dxa"/>
+            <w:tcW w:w="992" w:type="dxa"/>
           </w:tcPr>
           <w:p>
             <w:r>
@@ -3204,17 +3478,7 @@
         </w:tc>
         <w:tc>
           <w:tcPr>
-            <w:tcW w:w="850" w:type="dxa"/>
-          </w:tcPr>
-          <w:p>
-            <w:r>
-              <w:t>4</w:t>
-            </w:r>
-          </w:p>
-        </w:tc>
-        <w:tc>
-          <w:tcPr>
-            <w:tcW w:w="992" w:type="dxa"/>
+            <w:tcW w:w="1134" w:type="dxa"/>
           </w:tcPr>
           <w:p>
             <w:r>
@@ -3240,6 +3504,7 @@
           </w:tcPr>
           <w:p>
             <w:proofErr w:type="spellStart"/>
+            <w:proofErr w:type="gramStart"/>
             <w:r>
               <w:rPr>
                 <w:rFonts w:ascii="Courier New" w:hAnsi="Courier New" w:cs="Courier New"/>
@@ -3247,10 +3512,10 @@
                 <w:sz w:val="20"/>
                 <w:szCs w:val="20"/>
               </w:rPr>
-              <w:lastRenderedPageBreak/>
               <w:t>param.splitNum</w:t>
             </w:r>
             <w:proofErr w:type="spellEnd"/>
+            <w:proofErr w:type="gramEnd"/>
           </w:p>
         </w:tc>
         <w:tc>
@@ -3275,7 +3540,7 @@
         </w:tc>
         <w:tc>
           <w:tcPr>
-            <w:tcW w:w="938" w:type="dxa"/>
+            <w:tcW w:w="1079" w:type="dxa"/>
           </w:tcPr>
           <w:p>
             <w:r>
@@ -3285,7 +3550,7 @@
         </w:tc>
         <w:tc>
           <w:tcPr>
-            <w:tcW w:w="1134" w:type="dxa"/>
+            <w:tcW w:w="993" w:type="dxa"/>
           </w:tcPr>
           <w:p>
             <w:r>
@@ -3295,20 +3560,7 @@
         </w:tc>
         <w:tc>
           <w:tcPr>
-            <w:tcW w:w="567" w:type="dxa"/>
-            <w:tcBorders>
-              <w:right w:val="single" w:sz="24" w:space="0" w:color="auto"/>
-            </w:tcBorders>
-          </w:tcPr>
-          <w:p>
-            <w:r>
-              <w:t>5</w:t>
-            </w:r>
-          </w:p>
-        </w:tc>
-        <w:tc>
-          <w:tcPr>
-            <w:tcW w:w="850" w:type="dxa"/>
+            <w:tcW w:w="992" w:type="dxa"/>
             <w:tcBorders>
               <w:left w:val="single" w:sz="24" w:space="0" w:color="auto"/>
             </w:tcBorders>
@@ -3321,7 +3573,7 @@
         </w:tc>
         <w:tc>
           <w:tcPr>
-            <w:tcW w:w="851" w:type="dxa"/>
+            <w:tcW w:w="992" w:type="dxa"/>
           </w:tcPr>
           <w:p>
             <w:r>
@@ -3331,21 +3583,11 @@
         </w:tc>
         <w:tc>
           <w:tcPr>
-            <w:tcW w:w="850" w:type="dxa"/>
+            <w:tcW w:w="1134" w:type="dxa"/>
           </w:tcPr>
           <w:p>
             <w:r>
               <w:t>150</w:t>
-            </w:r>
-          </w:p>
-        </w:tc>
-        <w:tc>
-          <w:tcPr>
-            <w:tcW w:w="992" w:type="dxa"/>
-          </w:tcPr>
-          <w:p>
-            <w:r>
-              <w:t>100</w:t>
             </w:r>
           </w:p>
         </w:tc>
@@ -3367,6 +3609,7 @@
           </w:tcPr>
           <w:p>
             <w:proofErr w:type="spellStart"/>
+            <w:proofErr w:type="gramStart"/>
             <w:r>
               <w:rPr>
                 <w:rFonts w:ascii="Courier New" w:hAnsi="Courier New" w:cs="Courier New"/>
@@ -3377,6 +3620,7 @@
               <w:t>param.split</w:t>
             </w:r>
             <w:proofErr w:type="spellEnd"/>
+            <w:proofErr w:type="gramEnd"/>
           </w:p>
         </w:tc>
         <w:tc>
@@ -3401,7 +3645,7 @@
         </w:tc>
         <w:tc>
           <w:tcPr>
-            <w:tcW w:w="938" w:type="dxa"/>
+            <w:tcW w:w="1079" w:type="dxa"/>
           </w:tcPr>
           <w:p>
             <w:r>
@@ -3411,7 +3655,7 @@
         </w:tc>
         <w:tc>
           <w:tcPr>
-            <w:tcW w:w="1134" w:type="dxa"/>
+            <w:tcW w:w="993" w:type="dxa"/>
           </w:tcPr>
           <w:p>
             <w:r>
@@ -3421,20 +3665,7 @@
         </w:tc>
         <w:tc>
           <w:tcPr>
-            <w:tcW w:w="567" w:type="dxa"/>
-            <w:tcBorders>
-              <w:right w:val="single" w:sz="24" w:space="0" w:color="auto"/>
-            </w:tcBorders>
-          </w:tcPr>
-          <w:p>
-            <w:r>
-              <w:t>IG</w:t>
-            </w:r>
-          </w:p>
-        </w:tc>
-        <w:tc>
-          <w:tcPr>
-            <w:tcW w:w="850" w:type="dxa"/>
+            <w:tcW w:w="992" w:type="dxa"/>
             <w:tcBorders>
               <w:left w:val="single" w:sz="24" w:space="0" w:color="auto"/>
             </w:tcBorders>
@@ -3447,7 +3678,7 @@
         </w:tc>
         <w:tc>
           <w:tcPr>
-            <w:tcW w:w="851" w:type="dxa"/>
+            <w:tcW w:w="992" w:type="dxa"/>
           </w:tcPr>
           <w:p>
             <w:r>
@@ -3457,17 +3688,7 @@
         </w:tc>
         <w:tc>
           <w:tcPr>
-            <w:tcW w:w="850" w:type="dxa"/>
-          </w:tcPr>
-          <w:p>
-            <w:r>
-              <w:t>IG</w:t>
-            </w:r>
-          </w:p>
-        </w:tc>
-        <w:tc>
-          <w:tcPr>
-            <w:tcW w:w="992" w:type="dxa"/>
+            <w:tcW w:w="1134" w:type="dxa"/>
           </w:tcPr>
           <w:p>
             <w:r>
@@ -3493,6 +3714,7 @@
           </w:tcPr>
           <w:p>
             <w:proofErr w:type="spellStart"/>
+            <w:proofErr w:type="gramStart"/>
             <w:r>
               <w:rPr>
                 <w:rFonts w:ascii="Courier New" w:hAnsi="Courier New" w:cs="Courier New"/>
@@ -3500,7 +3722,17 @@
                 <w:sz w:val="20"/>
                 <w:szCs w:val="20"/>
               </w:rPr>
-              <w:t>param.split_func</w:t>
+              <w:t>param.split</w:t>
+            </w:r>
+            <w:proofErr w:type="gramEnd"/>
+            <w:r>
+              <w:rPr>
+                <w:rFonts w:ascii="Courier New" w:hAnsi="Courier New" w:cs="Courier New"/>
+                <w:color w:val="000000"/>
+                <w:sz w:val="20"/>
+                <w:szCs w:val="20"/>
+              </w:rPr>
+              <w:t>_func</w:t>
             </w:r>
             <w:proofErr w:type="spellEnd"/>
           </w:p>
@@ -3527,7 +3759,7 @@
         </w:tc>
         <w:tc>
           <w:tcPr>
-            <w:tcW w:w="938" w:type="dxa"/>
+            <w:tcW w:w="1079" w:type="dxa"/>
           </w:tcPr>
           <w:p>
             <w:r>
@@ -3537,7 +3769,7 @@
         </w:tc>
         <w:tc>
           <w:tcPr>
-            <w:tcW w:w="1134" w:type="dxa"/>
+            <w:tcW w:w="993" w:type="dxa"/>
           </w:tcPr>
           <w:p>
             <w:r>
@@ -3547,20 +3779,7 @@
         </w:tc>
         <w:tc>
           <w:tcPr>
-            <w:tcW w:w="567" w:type="dxa"/>
-            <w:tcBorders>
-              <w:right w:val="single" w:sz="24" w:space="0" w:color="auto"/>
-            </w:tcBorders>
-          </w:tcPr>
-          <w:p>
-            <w:r>
-              <w:t>2</w:t>
-            </w:r>
-          </w:p>
-        </w:tc>
-        <w:tc>
-          <w:tcPr>
-            <w:tcW w:w="850" w:type="dxa"/>
+            <w:tcW w:w="992" w:type="dxa"/>
             <w:tcBorders>
               <w:left w:val="single" w:sz="24" w:space="0" w:color="auto"/>
             </w:tcBorders>
@@ -3573,7 +3792,7 @@
         </w:tc>
         <w:tc>
           <w:tcPr>
-            <w:tcW w:w="851" w:type="dxa"/>
+            <w:tcW w:w="992" w:type="dxa"/>
           </w:tcPr>
           <w:p>
             <w:r>
@@ -3583,7 +3802,7 @@
         </w:tc>
         <w:tc>
           <w:tcPr>
-            <w:tcW w:w="850" w:type="dxa"/>
+            <w:tcW w:w="1134" w:type="dxa"/>
           </w:tcPr>
           <w:p>
             <w:r>
@@ -3593,21 +3812,11 @@
         </w:tc>
         <w:tc>
           <w:tcPr>
-            <w:tcW w:w="992" w:type="dxa"/>
+            <w:tcW w:w="1134" w:type="dxa"/>
           </w:tcPr>
           <w:p>
             <w:r>
               <w:t>1</w:t>
-            </w:r>
-          </w:p>
-        </w:tc>
-        <w:tc>
-          <w:tcPr>
-            <w:tcW w:w="1134" w:type="dxa"/>
-          </w:tcPr>
-          <w:p>
-            <w:r>
-              <w:t>2</w:t>
             </w:r>
           </w:p>
         </w:tc>
@@ -3637,7 +3846,7 @@
         </w:tc>
         <w:tc>
           <w:tcPr>
-            <w:tcW w:w="938" w:type="dxa"/>
+            <w:tcW w:w="1079" w:type="dxa"/>
           </w:tcPr>
           <w:p>
             <w:r>
@@ -3647,22 +3856,13 @@
         </w:tc>
         <w:tc>
           <w:tcPr>
-            <w:tcW w:w="1134" w:type="dxa"/>
+            <w:tcW w:w="993" w:type="dxa"/>
           </w:tcPr>
           <w:p/>
         </w:tc>
         <w:tc>
           <w:tcPr>
-            <w:tcW w:w="567" w:type="dxa"/>
-            <w:tcBorders>
-              <w:right w:val="single" w:sz="24" w:space="0" w:color="auto"/>
-            </w:tcBorders>
-          </w:tcPr>
-          <w:p/>
-        </w:tc>
-        <w:tc>
-          <w:tcPr>
-            <w:tcW w:w="850" w:type="dxa"/>
+            <w:tcW w:w="992" w:type="dxa"/>
             <w:tcBorders>
               <w:left w:val="single" w:sz="24" w:space="0" w:color="auto"/>
             </w:tcBorders>
@@ -3671,19 +3871,13 @@
         </w:tc>
         <w:tc>
           <w:tcPr>
-            <w:tcW w:w="851" w:type="dxa"/>
+            <w:tcW w:w="992" w:type="dxa"/>
           </w:tcPr>
           <w:p/>
         </w:tc>
         <w:tc>
           <w:tcPr>
-            <w:tcW w:w="850" w:type="dxa"/>
-          </w:tcPr>
-          <w:p/>
-        </w:tc>
-        <w:tc>
-          <w:tcPr>
-            <w:tcW w:w="992" w:type="dxa"/>
+            <w:tcW w:w="1134" w:type="dxa"/>
           </w:tcPr>
           <w:p/>
         </w:tc>
@@ -3695,6 +3889,9 @@
         </w:tc>
       </w:tr>
     </w:tbl>
+    <w:p/>
+    <w:p/>
+    <w:p/>
     <w:p/>
     <w:p/>
     <w:tbl>
@@ -3705,10 +3902,10 @@
       </w:tblPr>
       <w:tblGrid>
         <w:gridCol w:w="2137"/>
-        <w:gridCol w:w="736"/>
-        <w:gridCol w:w="719"/>
-        <w:gridCol w:w="719"/>
-        <w:gridCol w:w="719"/>
+        <w:gridCol w:w="941"/>
+        <w:gridCol w:w="941"/>
+        <w:gridCol w:w="941"/>
+        <w:gridCol w:w="941"/>
         <w:gridCol w:w="720"/>
         <w:gridCol w:w="720"/>
         <w:gridCol w:w="720"/>
@@ -3723,7 +3920,15 @@
           </w:tcPr>
           <w:p>
             <w:r>
-              <w:t>After find the optimal setting here vary vocabulary size</w:t>
+              <w:t xml:space="preserve">After find the optimal setting here </w:t>
+            </w:r>
+            <w:proofErr w:type="gramStart"/>
+            <w:r>
+              <w:t>vary</w:t>
+            </w:r>
+            <w:proofErr w:type="gramEnd"/>
+            <w:r>
+              <w:t xml:space="preserve"> vocabulary size</w:t>
             </w:r>
           </w:p>
         </w:tc>
@@ -3731,25 +3936,81 @@
           <w:tcPr>
             <w:tcW w:w="736" w:type="dxa"/>
           </w:tcPr>
-          <w:p/>
+          <w:p>
+            <w:r>
+              <w:t xml:space="preserve">  0.6613</w:t>
+            </w:r>
+          </w:p>
+          <w:p>
+            <w:r>
+              <w:t xml:space="preserve">    0.6933</w:t>
+            </w:r>
+          </w:p>
+          <w:p>
+            <w:r>
+              <w:t xml:space="preserve">   13.6633</w:t>
+            </w:r>
+          </w:p>
         </w:tc>
         <w:tc>
           <w:tcPr>
             <w:tcW w:w="719" w:type="dxa"/>
           </w:tcPr>
-          <w:p/>
+          <w:p>
+            <w:r>
+              <w:t>0.7127</w:t>
+            </w:r>
+          </w:p>
+          <w:p>
+            <w:r>
+              <w:t xml:space="preserve">    0.7667</w:t>
+            </w:r>
+          </w:p>
+          <w:p>
+            <w:r>
+              <w:t xml:space="preserve"> 14.1452</w:t>
+            </w:r>
+          </w:p>
         </w:tc>
         <w:tc>
           <w:tcPr>
             <w:tcW w:w="719" w:type="dxa"/>
           </w:tcPr>
-          <w:p/>
+          <w:p>
+            <w:r>
+              <w:t xml:space="preserve">    0.5843</w:t>
+            </w:r>
+          </w:p>
+          <w:p>
+            <w:r>
+              <w:t xml:space="preserve">    0.6067</w:t>
+            </w:r>
+          </w:p>
+          <w:p>
+            <w:r>
+              <w:t xml:space="preserve">   15.8760</w:t>
+            </w:r>
+          </w:p>
         </w:tc>
         <w:tc>
           <w:tcPr>
             <w:tcW w:w="719" w:type="dxa"/>
           </w:tcPr>
-          <w:p/>
+          <w:p>
+            <w:r>
+              <w:t xml:space="preserve">    0.6080</w:t>
+            </w:r>
+          </w:p>
+          <w:p>
+            <w:r>
+              <w:t xml:space="preserve">    0.6533</w:t>
+            </w:r>
+          </w:p>
+          <w:p>
+            <w:r>
+              <w:t xml:space="preserve">   17.7364</w:t>
+            </w:r>
+          </w:p>
         </w:tc>
         <w:tc>
           <w:tcPr>
@@ -3815,6 +4076,16 @@
           </w:tcPr>
           <w:p>
             <w:r>
+              <w:t>256</w:t>
+            </w:r>
+          </w:p>
+        </w:tc>
+        <w:tc>
+          <w:tcPr>
+            <w:tcW w:w="719" w:type="dxa"/>
+          </w:tcPr>
+          <w:p>
+            <w:r>
               <w:t>512</w:t>
             </w:r>
           </w:p>
@@ -3828,12 +4099,6 @@
               <w:t>1024</w:t>
             </w:r>
           </w:p>
-        </w:tc>
-        <w:tc>
-          <w:tcPr>
-            <w:tcW w:w="719" w:type="dxa"/>
-          </w:tcPr>
-          <w:p/>
         </w:tc>
         <w:tc>
           <w:tcPr>
@@ -3874,14 +4139,13 @@
       </w:tr>
     </w:tbl>
     <w:p/>
+    <w:p/>
     <w:p>
       <w:proofErr w:type="spellStart"/>
-      <w:proofErr w:type="gramStart"/>
       <w:r>
         <w:t>conf</w:t>
       </w:r>
       <w:proofErr w:type="spellEnd"/>
-      <w:proofErr w:type="gramEnd"/>
       <w:r>
         <w:t xml:space="preserve"> = </w:t>
       </w:r>
@@ -3898,43 +4162,27 @@
         <w:t>data_test</w:t>
       </w:r>
       <w:proofErr w:type="spellEnd"/>
+      <w:proofErr w:type="gramStart"/>
       <w:r>
-        <w:t>(:,end), predictions);</w:t>
+        <w:t>(:,</w:t>
       </w:r>
+      <w:proofErr w:type="gramEnd"/>
+      <w:r>
+        <w:t>end), predictions);</w:t>
+      </w:r>
+      <w:bookmarkStart w:id="0" w:name="_GoBack"/>
+      <w:bookmarkEnd w:id="0"/>
     </w:p>
     <w:p/>
     <w:p/>
     <w:p>
-      <w:proofErr w:type="spellStart"/>
       <w:r>
         <w:t>Q3.3</w:t>
       </w:r>
-      <w:proofErr w:type="spellEnd"/>
     </w:p>
     <w:p>
-      <w:proofErr w:type="gramStart"/>
       <w:r>
-        <w:t>present</w:t>
-      </w:r>
-      <w:proofErr w:type="gramEnd"/>
-      <w:r>
-        <w:t xml:space="preserve"> the optimal setting for </w:t>
-      </w:r>
-      <w:proofErr w:type="spellStart"/>
-      <w:r>
-        <w:t>RF</w:t>
-      </w:r>
-      <w:proofErr w:type="spellEnd"/>
-      <w:r>
-        <w:t xml:space="preserve"> codebook and </w:t>
-      </w:r>
-      <w:proofErr w:type="spellStart"/>
-      <w:r>
-        <w:t>RF</w:t>
-      </w:r>
-      <w:proofErr w:type="spellEnd"/>
-      <w:r>
-        <w:t xml:space="preserve"> classifier</w:t>
+        <w:t>present the optimal setting for RF codebook and RF classifier</w:t>
       </w:r>
     </w:p>
     <w:p>
@@ -3956,7 +4204,7 @@
 </file>
 
 <file path=word/styles.xml><?xml version="1.0" encoding="utf-8"?>
-<w:styles xmlns:mc="http://schemas.openxmlformats.org/markup-compatibility/2006" xmlns:r="http://schemas.openxmlformats.org/officeDocument/2006/relationships" xmlns:w="http://schemas.openxmlformats.org/wordprocessingml/2006/main" xmlns:w14="http://schemas.microsoft.com/office/word/2010/wordml" xmlns:w15="http://schemas.microsoft.com/office/word/2012/wordml" mc:Ignorable="w14 w15">
+<w:styles xmlns:mc="http://schemas.openxmlformats.org/markup-compatibility/2006" xmlns:r="http://schemas.openxmlformats.org/officeDocument/2006/relationships" xmlns:w="http://schemas.openxmlformats.org/wordprocessingml/2006/main" xmlns:w14="http://schemas.microsoft.com/office/word/2010/wordml" xmlns:w15="http://schemas.microsoft.com/office/word/2012/wordml" xmlns:w16se="http://schemas.microsoft.com/office/word/2015/wordml/symex" mc:Ignorable="w14 w15 w16se">
   <w:docDefaults>
     <w:rPrDefault>
       <w:rPr>
@@ -3972,7 +4220,7 @@
       </w:pPr>
     </w:pPrDefault>
   </w:docDefaults>
-  <w:latentStyles w:defLockedState="0" w:defUIPriority="99" w:defSemiHidden="0" w:defUnhideWhenUsed="0" w:defQFormat="0" w:count="371">
+  <w:latentStyles w:defLockedState="0" w:defUIPriority="99" w:defSemiHidden="0" w:defUnhideWhenUsed="0" w:defQFormat="0" w:count="374">
     <w:lsdException w:name="Normal" w:uiPriority="0" w:qFormat="1"/>
     <w:lsdException w:name="heading 1" w:uiPriority="9" w:qFormat="1"/>
     <w:lsdException w:name="heading 2" w:semiHidden="1" w:uiPriority="9" w:unhideWhenUsed="1" w:qFormat="1"/>
@@ -4078,7 +4326,6 @@
     <w:lsdException w:name="HTML Sample" w:semiHidden="1" w:unhideWhenUsed="1"/>
     <w:lsdException w:name="HTML Typewriter" w:semiHidden="1" w:unhideWhenUsed="1"/>
     <w:lsdException w:name="HTML Variable" w:semiHidden="1" w:unhideWhenUsed="1"/>
-    <w:lsdException w:name="Normal Table" w:semiHidden="1" w:unhideWhenUsed="1"/>
     <w:lsdException w:name="annotation subject" w:semiHidden="1" w:unhideWhenUsed="1"/>
     <w:lsdException w:name="No List" w:semiHidden="1" w:unhideWhenUsed="1"/>
     <w:lsdException w:name="Outline List 1" w:semiHidden="1" w:unhideWhenUsed="1"/>
@@ -4123,7 +4370,6 @@
     <w:lsdException w:name="Table Professional" w:semiHidden="1" w:unhideWhenUsed="1"/>
     <w:lsdException w:name="Table Subtle 1" w:semiHidden="1" w:unhideWhenUsed="1"/>
     <w:lsdException w:name="Table Subtle 2" w:semiHidden="1" w:unhideWhenUsed="1"/>
-    <w:lsdException w:name="Table Web 1" w:semiHidden="1" w:unhideWhenUsed="1"/>
     <w:lsdException w:name="Table Web 2" w:semiHidden="1" w:unhideWhenUsed="1"/>
     <w:lsdException w:name="Table Web 3" w:semiHidden="1" w:unhideWhenUsed="1"/>
     <w:lsdException w:name="Balloon Text" w:semiHidden="1" w:unhideWhenUsed="1"/>
@@ -4344,6 +4590,9 @@
     <w:lsdException w:name="List Table 5 Dark Accent 6" w:uiPriority="50"/>
     <w:lsdException w:name="List Table 6 Colorful Accent 6" w:uiPriority="51"/>
     <w:lsdException w:name="List Table 7 Colorful Accent 6" w:uiPriority="52"/>
+    <w:lsdException w:name="Mention" w:semiHidden="1" w:unhideWhenUsed="1"/>
+    <w:lsdException w:name="Smart Hyperlink" w:semiHidden="1" w:unhideWhenUsed="1"/>
+    <w:lsdException w:name="Hashtag" w:semiHidden="1" w:unhideWhenUsed="1"/>
   </w:latentStyles>
   <w:style w:type="paragraph" w:default="1" w:styleId="Normal">
     <w:name w:val="Normal"/>

</xml_diff>